<commit_message>
updated the receipt to show proper deposit amount
</commit_message>
<xml_diff>
--- a/request-management-api/request_api/receipt_templates/outstanding_fee_payment_receipt.docx
+++ b/request-management-api/request_api/receipt_templates/outstanding_fee_payment_receipt.docx
@@ -2980,6 +2980,36 @@
                 <w:szCs w:val="18"/>
               </w:rPr>
             </w:pPr>
+          </w:p>
+          <w:p>
+            <w:pPr>
+              <w:tabs>
+                <w:tab w:val="left" w:pos="5575"/>
+              </w:tabs>
+              <w:jc w:val="center"/>
+              <w:rPr>
+                <w:rFonts w:ascii="BC Sans" w:eastAsia="BC Sans" w:hAnsi="BC Sans" w:cs="BC Sans"/>
+                <w:b/>
+                <w:color w:val="0A3266"/>
+                <w:sz w:val="18"/>
+                <w:szCs w:val="18"/>
+              </w:rPr>
+            </w:pPr>
+          </w:p>
+          <w:p>
+            <w:pPr>
+              <w:tabs>
+                <w:tab w:val="left" w:pos="5575"/>
+              </w:tabs>
+              <w:jc w:val="center"/>
+              <w:rPr>
+                <w:rFonts w:ascii="BC Sans" w:eastAsia="BC Sans" w:hAnsi="BC Sans" w:cs="BC Sans"/>
+                <w:b/>
+                <w:color w:val="0A3266"/>
+                <w:sz w:val="18"/>
+                <w:szCs w:val="18"/>
+              </w:rPr>
+            </w:pPr>
             <w:r>
               <w:rPr>
                 <w:rFonts w:ascii="BC Sans" w:eastAsia="BC Sans" w:hAnsi="BC Sans" w:cs="BC Sans"/>
@@ -3011,7 +3041,17 @@
                 <w:sz w:val="18"/>
                 <w:szCs w:val="18"/>
               </w:rPr>
-              <w:t>.feedata.totalamountdue</w:t>
+              <w:t>.feedata.</w:t>
+            </w:r>
+            <w:r>
+              <w:rPr>
+                <w:rFonts w:ascii="BC Sans" w:eastAsia="BC Sans" w:hAnsi="BC Sans" w:cs="BC Sans"/>
+                <w:b/>
+                <w:color w:val="0A3266"/>
+                <w:sz w:val="18"/>
+                <w:szCs w:val="18"/>
+              </w:rPr>
+              <w:t>depositpaid</w:t>
             </w:r>
             <w:proofErr w:type="spellEnd"/>
             <w:r>

</xml_diff>

<commit_message>
removed debug statements, updates to the receipt template
</commit_message>
<xml_diff>
--- a/request-management-api/request_api/receipt_templates/outstanding_fee_payment_receipt.docx
+++ b/request-management-api/request_api/receipt_templates/outstanding_fee_payment_receipt.docx
@@ -91,7 +91,6 @@
               <w:t>{</w:t>
             </w:r>
             <w:proofErr w:type="spellStart"/>
-            <w:proofErr w:type="gramStart"/>
             <w:r>
               <w:rPr>
                 <w:rFonts w:ascii="BC Sans" w:eastAsia="BC Sans" w:hAnsi="BC Sans" w:cs="BC Sans"/>
@@ -101,7 +100,6 @@
               <w:t>d.firstName</w:t>
             </w:r>
             <w:proofErr w:type="spellEnd"/>
-            <w:proofErr w:type="gramEnd"/>
             <w:r>
               <w:rPr>
                 <w:rFonts w:ascii="BC Sans" w:eastAsia="BC Sans" w:hAnsi="BC Sans" w:cs="BC Sans"/>
@@ -254,7 +252,6 @@
               <w:t>{</w:t>
             </w:r>
             <w:proofErr w:type="spellStart"/>
-            <w:proofErr w:type="gramStart"/>
             <w:r>
               <w:rPr>
                 <w:rFonts w:ascii="BC Sans" w:eastAsia="BC Sans" w:hAnsi="BC Sans" w:cs="BC Sans"/>
@@ -280,7 +277,6 @@
               <w:t>paymentDate</w:t>
             </w:r>
             <w:proofErr w:type="spellEnd"/>
-            <w:proofErr w:type="gramEnd"/>
             <w:r>
               <w:rPr>
                 <w:rFonts w:ascii="BC Sans" w:eastAsia="BC Sans" w:hAnsi="BC Sans" w:cs="BC Sans"/>
@@ -401,7 +397,6 @@
               <w:t>{</w:t>
             </w:r>
             <w:proofErr w:type="spellStart"/>
-            <w:proofErr w:type="gramStart"/>
             <w:r>
               <w:rPr>
                 <w:rFonts w:ascii="BC Sans" w:eastAsia="BC Sans" w:hAnsi="BC Sans" w:cs="BC Sans"/>
@@ -411,7 +406,6 @@
               <w:t>d.axisRequestId</w:t>
             </w:r>
             <w:proofErr w:type="spellEnd"/>
-            <w:proofErr w:type="gramEnd"/>
             <w:r>
               <w:rPr>
                 <w:rFonts w:ascii="BC Sans" w:eastAsia="BC Sans" w:hAnsi="BC Sans" w:cs="BC Sans"/>
@@ -830,19 +824,8 @@
                 <w:sz w:val="18"/>
                 <w:szCs w:val="18"/>
               </w:rPr>
-              <w:t xml:space="preserve">Locating &amp; </w:t>
-            </w:r>
-            <w:proofErr w:type="gramStart"/>
-            <w:r>
-              <w:rPr>
-                <w:rFonts w:ascii="BC Sans" w:eastAsia="BC Sans" w:hAnsi="BC Sans" w:cs="BC Sans"/>
-                <w:color w:val="000000"/>
-                <w:sz w:val="18"/>
-                <w:szCs w:val="18"/>
-              </w:rPr>
-              <w:t>Retrieving</w:t>
-            </w:r>
-            <w:proofErr w:type="gramEnd"/>
+              <w:t>Locating &amp; Retrieving</w:t>
+            </w:r>
           </w:p>
         </w:tc>
         <w:tc>
@@ -873,7 +856,6 @@
               <w:t>{</w:t>
             </w:r>
             <w:proofErr w:type="spellStart"/>
-            <w:proofErr w:type="gramStart"/>
             <w:r>
               <w:rPr>
                 <w:rFonts w:ascii="BC Sans" w:eastAsia="BC Sans" w:hAnsi="BC Sans" w:cs="BC Sans"/>
@@ -892,7 +874,6 @@
               </w:rPr>
               <w:t>cfrfee</w:t>
             </w:r>
-            <w:proofErr w:type="gramEnd"/>
             <w:r>
               <w:rPr>
                 <w:rFonts w:ascii="BC Sans" w:eastAsia="BC Sans" w:hAnsi="BC Sans" w:cs="BC Sans"/>
@@ -984,7 +965,6 @@
                 <w:szCs w:val="18"/>
               </w:rPr>
             </w:pPr>
-            <w:proofErr w:type="gramStart"/>
             <w:r>
               <w:rPr>
                 <w:rFonts w:ascii="BC Sans" w:eastAsia="BC Sans" w:hAnsi="BC Sans" w:cs="BC Sans"/>
@@ -1020,9 +1000,27 @@
                 <w:sz w:val="18"/>
                 <w:szCs w:val="18"/>
               </w:rPr>
-              <w:t>d</w:t>
-            </w:r>
-            <w:proofErr w:type="gramEnd"/>
+              <w:t>d.</w:t>
+            </w:r>
+            <w:r>
+              <w:rPr>
+                <w:rFonts w:ascii="BC Sans" w:eastAsia="BC Sans" w:hAnsi="BC Sans" w:cs="BC Sans"/>
+                <w:color w:val="000000"/>
+                <w:sz w:val="18"/>
+                <w:szCs w:val="18"/>
+              </w:rPr>
+              <w:t>cfrfee</w:t>
+            </w:r>
+            <w:r>
+              <w:rPr>
+                <w:rFonts w:ascii="BC Sans" w:eastAsia="BC Sans" w:hAnsi="BC Sans" w:cs="BC Sans"/>
+                <w:color w:val="000000"/>
+                <w:sz w:val="18"/>
+                <w:szCs w:val="18"/>
+              </w:rPr>
+              <w:t>.feedata</w:t>
+            </w:r>
+            <w:proofErr w:type="spellEnd"/>
             <w:r>
               <w:rPr>
                 <w:rFonts w:ascii="BC Sans" w:eastAsia="BC Sans" w:hAnsi="BC Sans" w:cs="BC Sans"/>
@@ -1033,58 +1031,28 @@
               <w:t>.</w:t>
             </w:r>
             <w:r>
-              <w:rPr>
-                <w:rFonts w:ascii="BC Sans" w:eastAsia="BC Sans" w:hAnsi="BC Sans" w:cs="BC Sans"/>
-                <w:color w:val="000000"/>
-                <w:sz w:val="18"/>
-                <w:szCs w:val="18"/>
-              </w:rPr>
-              <w:t>cfrfee</w:t>
-            </w:r>
-            <w:r>
-              <w:rPr>
-                <w:rFonts w:ascii="BC Sans" w:eastAsia="BC Sans" w:hAnsi="BC Sans" w:cs="BC Sans"/>
-                <w:color w:val="000000"/>
-                <w:sz w:val="18"/>
-                <w:szCs w:val="18"/>
-              </w:rPr>
-              <w:t>.feedata</w:t>
+              <w:t xml:space="preserve"> </w:t>
+            </w:r>
+            <w:proofErr w:type="spellStart"/>
+            <w:r>
+              <w:rPr>
+                <w:rFonts w:ascii="BC Sans" w:eastAsia="BC Sans" w:hAnsi="BC Sans" w:cs="BC Sans"/>
+                <w:color w:val="000000"/>
+                <w:sz w:val="18"/>
+                <w:szCs w:val="18"/>
+              </w:rPr>
+              <w:t>actuallocatinghrs</w:t>
+            </w:r>
+            <w:r>
+              <w:rPr>
+                <w:rFonts w:ascii="BC Sans" w:eastAsia="BC Sans" w:hAnsi="BC Sans" w:cs="BC Sans"/>
+                <w:color w:val="000000"/>
+                <w:sz w:val="18"/>
+                <w:szCs w:val="18"/>
+              </w:rPr>
+              <w:t>:mul</w:t>
             </w:r>
             <w:proofErr w:type="spellEnd"/>
-            <w:r>
-              <w:rPr>
-                <w:rFonts w:ascii="BC Sans" w:eastAsia="BC Sans" w:hAnsi="BC Sans" w:cs="BC Sans"/>
-                <w:color w:val="000000"/>
-                <w:sz w:val="18"/>
-                <w:szCs w:val="18"/>
-              </w:rPr>
-              <w:t>.</w:t>
-            </w:r>
-            <w:r>
-              <w:t xml:space="preserve"> </w:t>
-            </w:r>
-            <w:proofErr w:type="spellStart"/>
-            <w:proofErr w:type="gramStart"/>
-            <w:r>
-              <w:rPr>
-                <w:rFonts w:ascii="BC Sans" w:eastAsia="BC Sans" w:hAnsi="BC Sans" w:cs="BC Sans"/>
-                <w:color w:val="000000"/>
-                <w:sz w:val="18"/>
-                <w:szCs w:val="18"/>
-              </w:rPr>
-              <w:t>actuallocatinghrs</w:t>
-            </w:r>
-            <w:r>
-              <w:rPr>
-                <w:rFonts w:ascii="BC Sans" w:eastAsia="BC Sans" w:hAnsi="BC Sans" w:cs="BC Sans"/>
-                <w:color w:val="000000"/>
-                <w:sz w:val="18"/>
-                <w:szCs w:val="18"/>
-              </w:rPr>
-              <w:t>:mul</w:t>
-            </w:r>
-            <w:proofErr w:type="spellEnd"/>
-            <w:proofErr w:type="gramEnd"/>
             <w:r>
               <w:rPr>
                 <w:rFonts w:ascii="BC Sans" w:eastAsia="BC Sans" w:hAnsi="BC Sans" w:cs="BC Sans"/>
@@ -1181,7 +1149,6 @@
                 <w:szCs w:val="18"/>
               </w:rPr>
             </w:pPr>
-            <w:proofErr w:type="gramStart"/>
             <w:r>
               <w:rPr>
                 <w:rFonts w:ascii="BC Sans" w:eastAsia="BC Sans" w:hAnsi="BC Sans" w:cs="BC Sans"/>
@@ -1208,9 +1175,27 @@
                 <w:sz w:val="18"/>
                 <w:szCs w:val="18"/>
               </w:rPr>
-              <w:t>d</w:t>
-            </w:r>
-            <w:proofErr w:type="gramEnd"/>
+              <w:t>d.</w:t>
+            </w:r>
+            <w:r>
+              <w:rPr>
+                <w:rFonts w:ascii="BC Sans" w:eastAsia="BC Sans" w:hAnsi="BC Sans" w:cs="BC Sans"/>
+                <w:color w:val="000000"/>
+                <w:sz w:val="18"/>
+                <w:szCs w:val="18"/>
+              </w:rPr>
+              <w:t>cfrfee</w:t>
+            </w:r>
+            <w:r>
+              <w:rPr>
+                <w:rFonts w:ascii="BC Sans" w:eastAsia="BC Sans" w:hAnsi="BC Sans" w:cs="BC Sans"/>
+                <w:color w:val="000000"/>
+                <w:sz w:val="18"/>
+                <w:szCs w:val="18"/>
+              </w:rPr>
+              <w:t>.feedata</w:t>
+            </w:r>
+            <w:proofErr w:type="spellEnd"/>
             <w:r>
               <w:rPr>
                 <w:rFonts w:ascii="BC Sans" w:eastAsia="BC Sans" w:hAnsi="BC Sans" w:cs="BC Sans"/>
@@ -1221,58 +1206,28 @@
               <w:t>.</w:t>
             </w:r>
             <w:r>
-              <w:rPr>
-                <w:rFonts w:ascii="BC Sans" w:eastAsia="BC Sans" w:hAnsi="BC Sans" w:cs="BC Sans"/>
-                <w:color w:val="000000"/>
-                <w:sz w:val="18"/>
-                <w:szCs w:val="18"/>
-              </w:rPr>
-              <w:t>cfrfee</w:t>
-            </w:r>
-            <w:r>
-              <w:rPr>
-                <w:rFonts w:ascii="BC Sans" w:eastAsia="BC Sans" w:hAnsi="BC Sans" w:cs="BC Sans"/>
-                <w:color w:val="000000"/>
-                <w:sz w:val="18"/>
-                <w:szCs w:val="18"/>
-              </w:rPr>
-              <w:t>.feedata</w:t>
+              <w:t xml:space="preserve"> </w:t>
+            </w:r>
+            <w:proofErr w:type="spellStart"/>
+            <w:r>
+              <w:rPr>
+                <w:rFonts w:ascii="BC Sans" w:eastAsia="BC Sans" w:hAnsi="BC Sans" w:cs="BC Sans"/>
+                <w:color w:val="000000"/>
+                <w:sz w:val="18"/>
+                <w:szCs w:val="18"/>
+              </w:rPr>
+              <w:t>actuallocatinghrs</w:t>
+            </w:r>
+            <w:r>
+              <w:rPr>
+                <w:rFonts w:ascii="BC Sans" w:eastAsia="BC Sans" w:hAnsi="BC Sans" w:cs="BC Sans"/>
+                <w:color w:val="000000"/>
+                <w:sz w:val="18"/>
+                <w:szCs w:val="18"/>
+              </w:rPr>
+              <w:t>:mul</w:t>
             </w:r>
             <w:proofErr w:type="spellEnd"/>
-            <w:r>
-              <w:rPr>
-                <w:rFonts w:ascii="BC Sans" w:eastAsia="BC Sans" w:hAnsi="BC Sans" w:cs="BC Sans"/>
-                <w:color w:val="000000"/>
-                <w:sz w:val="18"/>
-                <w:szCs w:val="18"/>
-              </w:rPr>
-              <w:t>.</w:t>
-            </w:r>
-            <w:r>
-              <w:t xml:space="preserve"> </w:t>
-            </w:r>
-            <w:proofErr w:type="spellStart"/>
-            <w:proofErr w:type="gramStart"/>
-            <w:r>
-              <w:rPr>
-                <w:rFonts w:ascii="BC Sans" w:eastAsia="BC Sans" w:hAnsi="BC Sans" w:cs="BC Sans"/>
-                <w:color w:val="000000"/>
-                <w:sz w:val="18"/>
-                <w:szCs w:val="18"/>
-              </w:rPr>
-              <w:t>actuallocatinghrs</w:t>
-            </w:r>
-            <w:r>
-              <w:rPr>
-                <w:rFonts w:ascii="BC Sans" w:eastAsia="BC Sans" w:hAnsi="BC Sans" w:cs="BC Sans"/>
-                <w:color w:val="000000"/>
-                <w:sz w:val="18"/>
-                <w:szCs w:val="18"/>
-              </w:rPr>
-              <w:t>:mul</w:t>
-            </w:r>
-            <w:proofErr w:type="spellEnd"/>
-            <w:proofErr w:type="gramEnd"/>
             <w:r>
               <w:rPr>
                 <w:rFonts w:ascii="BC Sans" w:eastAsia="BC Sans" w:hAnsi="BC Sans" w:cs="BC Sans"/>
@@ -1439,7 +1394,6 @@
               <w:t>{</w:t>
             </w:r>
             <w:proofErr w:type="spellStart"/>
-            <w:proofErr w:type="gramStart"/>
             <w:r>
               <w:rPr>
                 <w:rFonts w:ascii="BC Sans" w:eastAsia="BC Sans" w:hAnsi="BC Sans" w:cs="BC Sans"/>
@@ -1458,7 +1412,6 @@
               </w:rPr>
               <w:t>cfrfee</w:t>
             </w:r>
-            <w:proofErr w:type="gramEnd"/>
             <w:r>
               <w:rPr>
                 <w:rFonts w:ascii="BC Sans" w:eastAsia="BC Sans" w:hAnsi="BC Sans" w:cs="BC Sans"/>
@@ -1560,7 +1513,6 @@
               <w:t>${</w:t>
             </w:r>
             <w:proofErr w:type="spellStart"/>
-            <w:proofErr w:type="gramStart"/>
             <w:r>
               <w:rPr>
                 <w:rFonts w:ascii="BC Sans" w:eastAsia="BC Sans" w:hAnsi="BC Sans" w:cs="BC Sans"/>
@@ -1579,7 +1531,6 @@
               </w:rPr>
               <w:t>cfrfee</w:t>
             </w:r>
-            <w:proofErr w:type="gramEnd"/>
             <w:r>
               <w:rPr>
                 <w:rFonts w:ascii="BC Sans" w:eastAsia="BC Sans" w:hAnsi="BC Sans" w:cs="BC Sans"/>
@@ -1600,7 +1551,6 @@
               <w:t xml:space="preserve">. </w:t>
             </w:r>
             <w:proofErr w:type="spellStart"/>
-            <w:proofErr w:type="gramStart"/>
             <w:r>
               <w:rPr>
                 <w:rFonts w:ascii="BC Sans" w:eastAsia="BC Sans" w:hAnsi="BC Sans" w:cs="BC Sans"/>
@@ -1620,7 +1570,6 @@
               <w:t>:mul</w:t>
             </w:r>
             <w:proofErr w:type="spellEnd"/>
-            <w:proofErr w:type="gramEnd"/>
             <w:r>
               <w:rPr>
                 <w:rFonts w:ascii="BC Sans" w:eastAsia="BC Sans" w:hAnsi="BC Sans" w:cs="BC Sans"/>
@@ -1709,7 +1658,6 @@
               <w:t>${</w:t>
             </w:r>
             <w:proofErr w:type="spellStart"/>
-            <w:proofErr w:type="gramStart"/>
             <w:r>
               <w:rPr>
                 <w:rFonts w:ascii="BC Sans" w:eastAsia="BC Sans" w:hAnsi="BC Sans" w:cs="BC Sans"/>
@@ -1728,7 +1676,6 @@
               </w:rPr>
               <w:t>cfrfee</w:t>
             </w:r>
-            <w:proofErr w:type="gramEnd"/>
             <w:r>
               <w:rPr>
                 <w:rFonts w:ascii="BC Sans" w:eastAsia="BC Sans" w:hAnsi="BC Sans" w:cs="BC Sans"/>
@@ -1749,7 +1696,6 @@
               <w:t xml:space="preserve">. </w:t>
             </w:r>
             <w:proofErr w:type="spellStart"/>
-            <w:proofErr w:type="gramStart"/>
             <w:r>
               <w:rPr>
                 <w:rFonts w:ascii="BC Sans" w:eastAsia="BC Sans" w:hAnsi="BC Sans" w:cs="BC Sans"/>
@@ -1769,7 +1715,6 @@
               <w:t>:mul</w:t>
             </w:r>
             <w:proofErr w:type="spellEnd"/>
-            <w:proofErr w:type="gramEnd"/>
             <w:r>
               <w:rPr>
                 <w:rFonts w:ascii="BC Sans" w:eastAsia="BC Sans" w:hAnsi="BC Sans" w:cs="BC Sans"/>
@@ -1862,7 +1807,6 @@
               <w:t>{</w:t>
             </w:r>
             <w:proofErr w:type="spellStart"/>
-            <w:proofErr w:type="gramStart"/>
             <w:r>
               <w:rPr>
                 <w:rFonts w:ascii="BC Sans" w:eastAsia="BC Sans" w:hAnsi="BC Sans" w:cs="BC Sans"/>
@@ -1881,7 +1825,6 @@
               </w:rPr>
               <w:t>cfrfee</w:t>
             </w:r>
-            <w:proofErr w:type="gramEnd"/>
             <w:r>
               <w:rPr>
                 <w:rFonts w:ascii="BC Sans" w:eastAsia="BC Sans" w:hAnsi="BC Sans" w:cs="BC Sans"/>
@@ -1909,7 +1852,6 @@
               <w:t xml:space="preserve"> </w:t>
             </w:r>
             <w:proofErr w:type="spellStart"/>
-            <w:proofErr w:type="gramStart"/>
             <w:r>
               <w:rPr>
                 <w:rFonts w:ascii="BC Sans" w:eastAsia="BC Sans" w:hAnsi="BC Sans" w:cs="BC Sans"/>
@@ -1929,7 +1871,6 @@
               <w:t>:add</w:t>
             </w:r>
             <w:proofErr w:type="spellEnd"/>
-            <w:proofErr w:type="gramEnd"/>
             <w:r>
               <w:rPr>
                 <w:rFonts w:ascii="BC Sans" w:eastAsia="BC Sans" w:hAnsi="BC Sans" w:cs="BC Sans"/>
@@ -2008,7 +1949,6 @@
                 <w:szCs w:val="18"/>
               </w:rPr>
             </w:pPr>
-            <w:proofErr w:type="gramStart"/>
             <w:r>
               <w:rPr>
                 <w:rFonts w:ascii="BC Sans" w:eastAsia="BC Sans" w:hAnsi="BC Sans" w:cs="BC Sans"/>
@@ -2026,9 +1966,27 @@
                 <w:sz w:val="18"/>
                 <w:szCs w:val="18"/>
               </w:rPr>
-              <w:t>d</w:t>
-            </w:r>
-            <w:proofErr w:type="gramEnd"/>
+              <w:t>d.</w:t>
+            </w:r>
+            <w:r>
+              <w:rPr>
+                <w:rFonts w:ascii="BC Sans" w:eastAsia="BC Sans" w:hAnsi="BC Sans" w:cs="BC Sans"/>
+                <w:color w:val="000000"/>
+                <w:sz w:val="18"/>
+                <w:szCs w:val="18"/>
+              </w:rPr>
+              <w:t>cfrfee</w:t>
+            </w:r>
+            <w:r>
+              <w:rPr>
+                <w:rFonts w:ascii="BC Sans" w:eastAsia="BC Sans" w:hAnsi="BC Sans" w:cs="BC Sans"/>
+                <w:color w:val="000000"/>
+                <w:sz w:val="18"/>
+                <w:szCs w:val="18"/>
+              </w:rPr>
+              <w:t>.feedata</w:t>
+            </w:r>
+            <w:proofErr w:type="spellEnd"/>
             <w:r>
               <w:rPr>
                 <w:rFonts w:ascii="BC Sans" w:eastAsia="BC Sans" w:hAnsi="BC Sans" w:cs="BC Sans"/>
@@ -2040,40 +1998,11 @@
             </w:r>
             <w:r>
               <w:rPr>
-                <w:rFonts w:ascii="BC Sans" w:eastAsia="BC Sans" w:hAnsi="BC Sans" w:cs="BC Sans"/>
-                <w:color w:val="000000"/>
-                <w:sz w:val="18"/>
-                <w:szCs w:val="18"/>
-              </w:rPr>
-              <w:t>cfrfee</w:t>
-            </w:r>
-            <w:r>
-              <w:rPr>
-                <w:rFonts w:ascii="BC Sans" w:eastAsia="BC Sans" w:hAnsi="BC Sans" w:cs="BC Sans"/>
-                <w:color w:val="000000"/>
-                <w:sz w:val="18"/>
-                <w:szCs w:val="18"/>
-              </w:rPr>
-              <w:t>.feedata</w:t>
-            </w:r>
-            <w:proofErr w:type="spellEnd"/>
-            <w:r>
-              <w:rPr>
-                <w:rFonts w:ascii="BC Sans" w:eastAsia="BC Sans" w:hAnsi="BC Sans" w:cs="BC Sans"/>
-                <w:color w:val="000000"/>
-                <w:sz w:val="18"/>
-                <w:szCs w:val="18"/>
-              </w:rPr>
-              <w:t>.</w:t>
-            </w:r>
-            <w:r>
-              <w:rPr>
                 <w:sz w:val="18"/>
                 <w:szCs w:val="18"/>
               </w:rPr>
               <w:t xml:space="preserve"> </w:t>
             </w:r>
-            <w:proofErr w:type="gramStart"/>
             <w:r>
               <w:rPr>
                 <w:rFonts w:ascii="BC Sans" w:eastAsia="BC Sans" w:hAnsi="BC Sans" w:cs="BC Sans"/>
@@ -2090,17 +2019,7 @@
                 <w:sz w:val="18"/>
                 <w:szCs w:val="18"/>
               </w:rPr>
-              <w:t>:add</w:t>
-            </w:r>
-            <w:proofErr w:type="gramEnd"/>
-            <w:r>
-              <w:rPr>
-                <w:rFonts w:ascii="BC Sans" w:eastAsia="BC Sans" w:hAnsi="BC Sans" w:cs="BC Sans"/>
-                <w:color w:val="000000"/>
-                <w:sz w:val="18"/>
-                <w:szCs w:val="18"/>
-              </w:rPr>
-              <w:t>(.</w:t>
+              <w:t>:add(.</w:t>
             </w:r>
             <w:r>
               <w:rPr>
@@ -2169,7 +2088,6 @@
                 <w:szCs w:val="18"/>
               </w:rPr>
             </w:pPr>
-            <w:proofErr w:type="gramStart"/>
             <w:r>
               <w:rPr>
                 <w:rFonts w:ascii="BC Sans" w:eastAsia="BC Sans" w:hAnsi="BC Sans" w:cs="BC Sans"/>
@@ -2187,9 +2105,27 @@
                 <w:sz w:val="18"/>
                 <w:szCs w:val="18"/>
               </w:rPr>
-              <w:t>d</w:t>
-            </w:r>
-            <w:proofErr w:type="gramEnd"/>
+              <w:t>d.</w:t>
+            </w:r>
+            <w:r>
+              <w:rPr>
+                <w:rFonts w:ascii="BC Sans" w:eastAsia="BC Sans" w:hAnsi="BC Sans" w:cs="BC Sans"/>
+                <w:color w:val="000000"/>
+                <w:sz w:val="18"/>
+                <w:szCs w:val="18"/>
+              </w:rPr>
+              <w:t>cfrfee</w:t>
+            </w:r>
+            <w:r>
+              <w:rPr>
+                <w:rFonts w:ascii="BC Sans" w:eastAsia="BC Sans" w:hAnsi="BC Sans" w:cs="BC Sans"/>
+                <w:color w:val="000000"/>
+                <w:sz w:val="18"/>
+                <w:szCs w:val="18"/>
+              </w:rPr>
+              <w:t>.feedata</w:t>
+            </w:r>
+            <w:proofErr w:type="spellEnd"/>
             <w:r>
               <w:rPr>
                 <w:rFonts w:ascii="BC Sans" w:eastAsia="BC Sans" w:hAnsi="BC Sans" w:cs="BC Sans"/>
@@ -2201,40 +2137,11 @@
             </w:r>
             <w:r>
               <w:rPr>
-                <w:rFonts w:ascii="BC Sans" w:eastAsia="BC Sans" w:hAnsi="BC Sans" w:cs="BC Sans"/>
-                <w:color w:val="000000"/>
-                <w:sz w:val="18"/>
-                <w:szCs w:val="18"/>
-              </w:rPr>
-              <w:t>cfrfee</w:t>
-            </w:r>
-            <w:r>
-              <w:rPr>
-                <w:rFonts w:ascii="BC Sans" w:eastAsia="BC Sans" w:hAnsi="BC Sans" w:cs="BC Sans"/>
-                <w:color w:val="000000"/>
-                <w:sz w:val="18"/>
-                <w:szCs w:val="18"/>
-              </w:rPr>
-              <w:t>.feedata</w:t>
-            </w:r>
-            <w:proofErr w:type="spellEnd"/>
-            <w:r>
-              <w:rPr>
-                <w:rFonts w:ascii="BC Sans" w:eastAsia="BC Sans" w:hAnsi="BC Sans" w:cs="BC Sans"/>
-                <w:color w:val="000000"/>
-                <w:sz w:val="18"/>
-                <w:szCs w:val="18"/>
-              </w:rPr>
-              <w:t>.</w:t>
-            </w:r>
-            <w:r>
-              <w:rPr>
                 <w:sz w:val="18"/>
                 <w:szCs w:val="18"/>
               </w:rPr>
               <w:t xml:space="preserve"> </w:t>
             </w:r>
-            <w:proofErr w:type="gramStart"/>
             <w:r>
               <w:rPr>
                 <w:rFonts w:ascii="BC Sans" w:eastAsia="BC Sans" w:hAnsi="BC Sans" w:cs="BC Sans"/>
@@ -2251,17 +2158,7 @@
                 <w:sz w:val="18"/>
                 <w:szCs w:val="18"/>
               </w:rPr>
-              <w:t>:add</w:t>
-            </w:r>
-            <w:proofErr w:type="gramEnd"/>
-            <w:r>
-              <w:rPr>
-                <w:rFonts w:ascii="BC Sans" w:eastAsia="BC Sans" w:hAnsi="BC Sans" w:cs="BC Sans"/>
-                <w:color w:val="000000"/>
-                <w:sz w:val="18"/>
-                <w:szCs w:val="18"/>
-              </w:rPr>
-              <w:t>(.</w:t>
+              <w:t>:add(.</w:t>
             </w:r>
             <w:r>
               <w:rPr>
@@ -2344,7 +2241,6 @@
               <w:t>{</w:t>
             </w:r>
             <w:proofErr w:type="spellStart"/>
-            <w:proofErr w:type="gramStart"/>
             <w:r>
               <w:rPr>
                 <w:rFonts w:ascii="BC Sans" w:eastAsia="BC Sans" w:hAnsi="BC Sans" w:cs="BC Sans"/>
@@ -2363,7 +2259,6 @@
               </w:rPr>
               <w:t>cfrfee</w:t>
             </w:r>
-            <w:proofErr w:type="gramEnd"/>
             <w:r>
               <w:rPr>
                 <w:rFonts w:ascii="BC Sans" w:eastAsia="BC Sans" w:hAnsi="BC Sans" w:cs="BC Sans"/>
@@ -2469,7 +2364,6 @@
               <w:t>${</w:t>
             </w:r>
             <w:proofErr w:type="spellStart"/>
-            <w:proofErr w:type="gramStart"/>
             <w:r>
               <w:rPr>
                 <w:rFonts w:ascii="BC Sans" w:eastAsia="BC Sans" w:hAnsi="BC Sans" w:cs="BC Sans"/>
@@ -2488,7 +2382,6 @@
               </w:rPr>
               <w:t>cfrfee</w:t>
             </w:r>
-            <w:proofErr w:type="gramEnd"/>
             <w:r>
               <w:rPr>
                 <w:rFonts w:ascii="BC Sans" w:eastAsia="BC Sans" w:hAnsi="BC Sans" w:cs="BC Sans"/>
@@ -2509,7 +2402,6 @@
               <w:t xml:space="preserve">. </w:t>
             </w:r>
             <w:proofErr w:type="spellStart"/>
-            <w:proofErr w:type="gramStart"/>
             <w:r>
               <w:rPr>
                 <w:rFonts w:ascii="BC Sans" w:eastAsia="BC Sans" w:hAnsi="BC Sans" w:cs="BC Sans"/>
@@ -2539,7 +2431,6 @@
               <w:t>mul</w:t>
             </w:r>
             <w:proofErr w:type="spellEnd"/>
-            <w:proofErr w:type="gramEnd"/>
             <w:r>
               <w:rPr>
                 <w:rFonts w:ascii="BC Sans" w:eastAsia="BC Sans" w:hAnsi="BC Sans" w:cs="BC Sans"/>
@@ -2647,7 +2538,6 @@
               <w:t>${</w:t>
             </w:r>
             <w:proofErr w:type="spellStart"/>
-            <w:proofErr w:type="gramStart"/>
             <w:r>
               <w:rPr>
                 <w:rFonts w:ascii="BC Sans" w:eastAsia="BC Sans" w:hAnsi="BC Sans" w:cs="BC Sans"/>
@@ -2666,7 +2556,6 @@
               </w:rPr>
               <w:t>cfrfee</w:t>
             </w:r>
-            <w:proofErr w:type="gramEnd"/>
             <w:r>
               <w:rPr>
                 <w:rFonts w:ascii="BC Sans" w:eastAsia="BC Sans" w:hAnsi="BC Sans" w:cs="BC Sans"/>
@@ -2687,7 +2576,6 @@
               <w:t xml:space="preserve">. </w:t>
             </w:r>
             <w:proofErr w:type="spellStart"/>
-            <w:proofErr w:type="gramStart"/>
             <w:r>
               <w:rPr>
                 <w:rFonts w:ascii="BC Sans" w:eastAsia="BC Sans" w:hAnsi="BC Sans" w:cs="BC Sans"/>
@@ -2707,7 +2595,6 @@
               <w:t>:mul</w:t>
             </w:r>
             <w:proofErr w:type="spellEnd"/>
-            <w:proofErr w:type="gramEnd"/>
             <w:r>
               <w:rPr>
                 <w:rFonts w:ascii="BC Sans" w:eastAsia="BC Sans" w:hAnsi="BC Sans" w:cs="BC Sans"/>
@@ -3021,27 +2908,15 @@
               <w:t>${</w:t>
             </w:r>
             <w:proofErr w:type="spellStart"/>
-            <w:proofErr w:type="gramStart"/>
-            <w:r>
-              <w:rPr>
-                <w:rFonts w:ascii="BC Sans" w:eastAsia="BC Sans" w:hAnsi="BC Sans" w:cs="BC Sans"/>
-                <w:b/>
-                <w:color w:val="0A3266"/>
-                <w:sz w:val="18"/>
-                <w:szCs w:val="18"/>
-              </w:rPr>
-              <w:t>d.cfrfee</w:t>
-            </w:r>
-            <w:proofErr w:type="gramEnd"/>
-            <w:r>
-              <w:rPr>
-                <w:rFonts w:ascii="BC Sans" w:eastAsia="BC Sans" w:hAnsi="BC Sans" w:cs="BC Sans"/>
-                <w:b/>
-                <w:color w:val="0A3266"/>
-                <w:sz w:val="18"/>
-                <w:szCs w:val="18"/>
-              </w:rPr>
-              <w:t>.feedata.</w:t>
+            <w:r>
+              <w:rPr>
+                <w:rFonts w:ascii="BC Sans" w:eastAsia="BC Sans" w:hAnsi="BC Sans" w:cs="BC Sans"/>
+                <w:b/>
+                <w:color w:val="0A3266"/>
+                <w:sz w:val="18"/>
+                <w:szCs w:val="18"/>
+              </w:rPr>
+              <w:t>d.cfrfee.feedata.</w:t>
             </w:r>
             <w:r>
               <w:rPr>
@@ -3089,20 +2964,6 @@
                 <w:szCs w:val="18"/>
               </w:rPr>
             </w:pPr>
-          </w:p>
-          <w:p>
-            <w:pPr>
-              <w:tabs>
-                <w:tab w:val="left" w:pos="5575"/>
-              </w:tabs>
-              <w:rPr>
-                <w:rFonts w:ascii="BC Sans" w:eastAsia="BC Sans" w:hAnsi="BC Sans" w:cs="BC Sans"/>
-                <w:b/>
-                <w:color w:val="0A3266"/>
-                <w:sz w:val="18"/>
-                <w:szCs w:val="18"/>
-              </w:rPr>
-            </w:pPr>
             <w:r>
               <w:rPr>
                 <w:rFonts w:ascii="BC Sans" w:eastAsia="BC Sans" w:hAnsi="BC Sans" w:cs="BC Sans"/>
@@ -3329,6 +3190,124 @@
               <w:tabs>
                 <w:tab w:val="left" w:pos="5575"/>
               </w:tabs>
+              <w:rPr>
+                <w:rFonts w:ascii="BC Sans" w:eastAsia="BC Sans" w:hAnsi="BC Sans" w:cs="BC Sans"/>
+                <w:b/>
+                <w:color w:val="0A3266"/>
+                <w:sz w:val="18"/>
+                <w:szCs w:val="18"/>
+              </w:rPr>
+            </w:pPr>
+            <w:r>
+              <w:rPr>
+                <w:rFonts w:ascii="BC Sans" w:eastAsia="BC Sans" w:hAnsi="BC Sans" w:cs="BC Sans"/>
+                <w:b/>
+                <w:color w:val="0A3266"/>
+                <w:sz w:val="18"/>
+                <w:szCs w:val="18"/>
+              </w:rPr>
+              <w:t>${</w:t>
+            </w:r>
+            <w:proofErr w:type="spellStart"/>
+            <w:r>
+              <w:rPr>
+                <w:rFonts w:ascii="BC Sans" w:eastAsia="BC Sans" w:hAnsi="BC Sans" w:cs="BC Sans"/>
+                <w:b/>
+                <w:color w:val="0A3266"/>
+                <w:sz w:val="18"/>
+                <w:szCs w:val="18"/>
+              </w:rPr>
+              <w:t>d.</w:t>
+            </w:r>
+            <w:r>
+              <w:rPr>
+                <w:rFonts w:ascii="BC Sans" w:eastAsia="BC Sans" w:hAnsi="BC Sans" w:cs="BC Sans"/>
+                <w:b/>
+                <w:color w:val="0A3266"/>
+                <w:sz w:val="18"/>
+                <w:szCs w:val="18"/>
+              </w:rPr>
+              <w:t>cfrfee</w:t>
+            </w:r>
+            <w:r>
+              <w:rPr>
+                <w:rFonts w:ascii="BC Sans" w:eastAsia="BC Sans" w:hAnsi="BC Sans" w:cs="BC Sans"/>
+                <w:b/>
+                <w:color w:val="0A3266"/>
+                <w:sz w:val="18"/>
+                <w:szCs w:val="18"/>
+              </w:rPr>
+              <w:t>.feedata</w:t>
+            </w:r>
+            <w:proofErr w:type="spellEnd"/>
+            <w:r>
+              <w:rPr>
+                <w:rFonts w:ascii="BC Sans" w:eastAsia="BC Sans" w:hAnsi="BC Sans" w:cs="BC Sans"/>
+                <w:b/>
+                <w:color w:val="0A3266"/>
+                <w:sz w:val="18"/>
+                <w:szCs w:val="18"/>
+              </w:rPr>
+              <w:t>.</w:t>
+            </w:r>
+            <w:r>
+              <w:rPr>
+                <w:rFonts w:ascii="BC Sans" w:eastAsia="BC Sans" w:hAnsi="BC Sans" w:cs="BC Sans"/>
+                <w:b/>
+                <w:color w:val="0A3266"/>
+                <w:sz w:val="18"/>
+                <w:szCs w:val="18"/>
+              </w:rPr>
+              <w:t xml:space="preserve"> </w:t>
+            </w:r>
+            <w:proofErr w:type="spellStart"/>
+            <w:r>
+              <w:rPr>
+                <w:rFonts w:ascii="BC Sans" w:eastAsia="BC Sans" w:hAnsi="BC Sans" w:cs="BC Sans"/>
+                <w:b/>
+                <w:color w:val="0A3266"/>
+                <w:sz w:val="18"/>
+                <w:szCs w:val="18"/>
+              </w:rPr>
+              <w:t>paid</w:t>
+            </w:r>
+            <w:r>
+              <w:rPr>
+                <w:rFonts w:ascii="BC Sans" w:eastAsia="BC Sans" w:hAnsi="BC Sans" w:cs="BC Sans"/>
+                <w:b/>
+                <w:color w:val="0A3266"/>
+                <w:sz w:val="18"/>
+                <w:szCs w:val="18"/>
+              </w:rPr>
+              <w:t>amount</w:t>
+            </w:r>
+            <w:proofErr w:type="spellEnd"/>
+            <w:r>
+              <w:rPr>
+                <w:rFonts w:ascii="BC Sans" w:eastAsia="BC Sans" w:hAnsi="BC Sans" w:cs="BC Sans"/>
+                <w:b/>
+                <w:color w:val="0A3266"/>
+                <w:sz w:val="18"/>
+                <w:szCs w:val="18"/>
+              </w:rPr>
+              <w:t xml:space="preserve"> </w:t>
+            </w:r>
+            <w:r>
+              <w:rPr>
+                <w:rFonts w:ascii="BC Sans" w:eastAsia="BC Sans" w:hAnsi="BC Sans" w:cs="BC Sans"/>
+                <w:b/>
+                <w:color w:val="0A3266"/>
+                <w:sz w:val="18"/>
+                <w:szCs w:val="18"/>
+              </w:rPr>
+              <w:t>}</w:t>
+            </w:r>
+          </w:p>
+          <w:p>
+            <w:pPr>
+              <w:tabs>
+                <w:tab w:val="left" w:pos="5575"/>
+              </w:tabs>
               <w:jc w:val="center"/>
               <w:rPr>
                 <w:rFonts w:ascii="BC Sans" w:eastAsia="BC Sans" w:hAnsi="BC Sans" w:cs="BC Sans"/>
@@ -3364,7 +3343,6 @@
               <w:t>${</w:t>
             </w:r>
             <w:proofErr w:type="spellStart"/>
-            <w:proofErr w:type="gramStart"/>
             <w:r>
               <w:rPr>
                 <w:rFonts w:ascii="BC Sans" w:eastAsia="BC Sans" w:hAnsi="BC Sans" w:cs="BC Sans"/>
@@ -3385,7 +3363,6 @@
               </w:rPr>
               <w:t>cfrfee</w:t>
             </w:r>
-            <w:proofErr w:type="gramEnd"/>
             <w:r>
               <w:rPr>
                 <w:rFonts w:ascii="BC Sans" w:eastAsia="BC Sans" w:hAnsi="BC Sans" w:cs="BC Sans"/>
@@ -3418,26 +3395,15 @@
               <w:t xml:space="preserve"> </w:t>
             </w:r>
             <w:proofErr w:type="spellStart"/>
-            <w:proofErr w:type="gramStart"/>
-            <w:r>
-              <w:rPr>
-                <w:rFonts w:ascii="BC Sans" w:eastAsia="BC Sans" w:hAnsi="BC Sans" w:cs="BC Sans"/>
-                <w:b/>
-                <w:color w:val="0A3266"/>
-                <w:sz w:val="18"/>
-                <w:szCs w:val="18"/>
-              </w:rPr>
-              <w:t>paid</w:t>
-            </w:r>
-            <w:r>
-              <w:rPr>
-                <w:rFonts w:ascii="BC Sans" w:eastAsia="BC Sans" w:hAnsi="BC Sans" w:cs="BC Sans"/>
-                <w:b/>
-                <w:color w:val="0A3266"/>
-                <w:sz w:val="18"/>
-                <w:szCs w:val="18"/>
-              </w:rPr>
-              <w:t>amount</w:t>
+            <w:r>
+              <w:rPr>
+                <w:rFonts w:ascii="BC Sans" w:eastAsia="BC Sans" w:hAnsi="BC Sans" w:cs="BC Sans"/>
+                <w:b/>
+                <w:color w:val="0A3266"/>
+                <w:sz w:val="18"/>
+                <w:szCs w:val="18"/>
+              </w:rPr>
+              <w:t>totalamountdue</w:t>
             </w:r>
             <w:proofErr w:type="spellEnd"/>
             <w:r>
@@ -3460,135 +3426,6 @@
               </w:rPr>
               <w:t>}</w:t>
             </w:r>
-            <w:proofErr w:type="gramEnd"/>
-          </w:p>
-          <w:p>
-            <w:pPr>
-              <w:tabs>
-                <w:tab w:val="left" w:pos="5575"/>
-              </w:tabs>
-              <w:jc w:val="center"/>
-              <w:rPr>
-                <w:rFonts w:ascii="BC Sans" w:eastAsia="BC Sans" w:hAnsi="BC Sans" w:cs="BC Sans"/>
-                <w:b/>
-                <w:color w:val="0A3266"/>
-                <w:sz w:val="18"/>
-                <w:szCs w:val="18"/>
-              </w:rPr>
-            </w:pPr>
-          </w:p>
-          <w:p>
-            <w:pPr>
-              <w:tabs>
-                <w:tab w:val="left" w:pos="5575"/>
-              </w:tabs>
-              <w:jc w:val="center"/>
-              <w:rPr>
-                <w:rFonts w:ascii="BC Sans" w:eastAsia="BC Sans" w:hAnsi="BC Sans" w:cs="BC Sans"/>
-                <w:b/>
-                <w:color w:val="0A3266"/>
-                <w:sz w:val="18"/>
-                <w:szCs w:val="18"/>
-              </w:rPr>
-            </w:pPr>
-            <w:r>
-              <w:rPr>
-                <w:rFonts w:ascii="BC Sans" w:eastAsia="BC Sans" w:hAnsi="BC Sans" w:cs="BC Sans"/>
-                <w:b/>
-                <w:color w:val="0A3266"/>
-                <w:sz w:val="18"/>
-                <w:szCs w:val="18"/>
-              </w:rPr>
-              <w:t>${</w:t>
-            </w:r>
-            <w:proofErr w:type="spellStart"/>
-            <w:proofErr w:type="gramStart"/>
-            <w:r>
-              <w:rPr>
-                <w:rFonts w:ascii="BC Sans" w:eastAsia="BC Sans" w:hAnsi="BC Sans" w:cs="BC Sans"/>
-                <w:b/>
-                <w:color w:val="0A3266"/>
-                <w:sz w:val="18"/>
-                <w:szCs w:val="18"/>
-              </w:rPr>
-              <w:t>d.</w:t>
-            </w:r>
-            <w:r>
-              <w:rPr>
-                <w:rFonts w:ascii="BC Sans" w:eastAsia="BC Sans" w:hAnsi="BC Sans" w:cs="BC Sans"/>
-                <w:b/>
-                <w:color w:val="0A3266"/>
-                <w:sz w:val="18"/>
-                <w:szCs w:val="18"/>
-              </w:rPr>
-              <w:t>cfrfee</w:t>
-            </w:r>
-            <w:proofErr w:type="gramEnd"/>
-            <w:r>
-              <w:rPr>
-                <w:rFonts w:ascii="BC Sans" w:eastAsia="BC Sans" w:hAnsi="BC Sans" w:cs="BC Sans"/>
-                <w:b/>
-                <w:color w:val="0A3266"/>
-                <w:sz w:val="18"/>
-                <w:szCs w:val="18"/>
-              </w:rPr>
-              <w:t>.feedata</w:t>
-            </w:r>
-            <w:proofErr w:type="spellEnd"/>
-            <w:r>
-              <w:rPr>
-                <w:rFonts w:ascii="BC Sans" w:eastAsia="BC Sans" w:hAnsi="BC Sans" w:cs="BC Sans"/>
-                <w:b/>
-                <w:color w:val="0A3266"/>
-                <w:sz w:val="18"/>
-                <w:szCs w:val="18"/>
-              </w:rPr>
-              <w:t>.</w:t>
-            </w:r>
-            <w:r>
-              <w:rPr>
-                <w:rFonts w:ascii="BC Sans" w:eastAsia="BC Sans" w:hAnsi="BC Sans" w:cs="BC Sans"/>
-                <w:b/>
-                <w:color w:val="0A3266"/>
-                <w:sz w:val="18"/>
-                <w:szCs w:val="18"/>
-              </w:rPr>
-              <w:t xml:space="preserve"> </w:t>
-            </w:r>
-            <w:proofErr w:type="spellStart"/>
-            <w:proofErr w:type="gramStart"/>
-            <w:r>
-              <w:rPr>
-                <w:rFonts w:ascii="BC Sans" w:eastAsia="BC Sans" w:hAnsi="BC Sans" w:cs="BC Sans"/>
-                <w:b/>
-                <w:color w:val="0A3266"/>
-                <w:sz w:val="18"/>
-                <w:szCs w:val="18"/>
-              </w:rPr>
-              <w:t>totalamountdue</w:t>
-            </w:r>
-            <w:proofErr w:type="spellEnd"/>
-            <w:r>
-              <w:rPr>
-                <w:rFonts w:ascii="BC Sans" w:eastAsia="BC Sans" w:hAnsi="BC Sans" w:cs="BC Sans"/>
-                <w:b/>
-                <w:color w:val="0A3266"/>
-                <w:sz w:val="18"/>
-                <w:szCs w:val="18"/>
-              </w:rPr>
-              <w:t xml:space="preserve"> </w:t>
-            </w:r>
-            <w:r>
-              <w:rPr>
-                <w:rFonts w:ascii="BC Sans" w:eastAsia="BC Sans" w:hAnsi="BC Sans" w:cs="BC Sans"/>
-                <w:b/>
-                <w:color w:val="0A3266"/>
-                <w:sz w:val="18"/>
-                <w:szCs w:val="18"/>
-              </w:rPr>
-              <w:t>}</w:t>
-            </w:r>
-            <w:proofErr w:type="gramEnd"/>
           </w:p>
         </w:tc>
       </w:tr>
@@ -3709,7 +3546,6 @@
         <w:t>Payment Method: {</w:t>
       </w:r>
       <w:proofErr w:type="spellStart"/>
-      <w:proofErr w:type="gramStart"/>
       <w:r>
         <w:rPr>
           <w:rFonts w:ascii="BC Sans" w:eastAsia="BC Sans" w:hAnsi="BC Sans" w:cs="BC Sans"/>
@@ -3720,7 +3556,6 @@
         <w:t>d.paymentInfo.cardType</w:t>
       </w:r>
       <w:proofErr w:type="spellEnd"/>
-      <w:proofErr w:type="gramEnd"/>
       <w:r>
         <w:rPr>
           <w:rFonts w:ascii="BC Sans" w:eastAsia="BC Sans" w:hAnsi="BC Sans" w:cs="BC Sans"/>
@@ -3753,7 +3588,6 @@
         <w:t>Order ID: {</w:t>
       </w:r>
       <w:proofErr w:type="spellStart"/>
-      <w:proofErr w:type="gramStart"/>
       <w:r>
         <w:rPr>
           <w:rFonts w:ascii="BC Sans" w:eastAsia="BC Sans" w:hAnsi="BC Sans" w:cs="BC Sans"/>
@@ -3773,7 +3607,6 @@
         <w:t>orderId</w:t>
       </w:r>
       <w:proofErr w:type="spellEnd"/>
-      <w:proofErr w:type="gramEnd"/>
       <w:r>
         <w:rPr>
           <w:rFonts w:ascii="BC Sans" w:eastAsia="BC Sans" w:hAnsi="BC Sans" w:cs="BC Sans"/>
@@ -4138,25 +3971,7 @@
               <w:sz w:val="15"/>
               <w:szCs w:val="15"/>
             </w:rPr>
-            <w:t xml:space="preserve">Victoria </w:t>
-          </w:r>
-          <w:proofErr w:type="gramStart"/>
-          <w:r>
-            <w:rPr>
-              <w:rFonts w:ascii="BC Sans" w:eastAsia="Times New Roman" w:hAnsi="BC Sans" w:cs="Times New Roman"/>
-              <w:sz w:val="15"/>
-              <w:szCs w:val="15"/>
-            </w:rPr>
-            <w:t>BC  V</w:t>
-          </w:r>
-          <w:proofErr w:type="gramEnd"/>
-          <w:r>
-            <w:rPr>
-              <w:rFonts w:ascii="BC Sans" w:eastAsia="Times New Roman" w:hAnsi="BC Sans" w:cs="Times New Roman"/>
-              <w:sz w:val="15"/>
-              <w:szCs w:val="15"/>
-            </w:rPr>
-            <w:t>8W 9K1</w:t>
+            <w:t>Victoria BC  V8W 9K1</w:t>
           </w:r>
         </w:p>
         <w:p>
@@ -4430,31 +4245,7 @@
               <w:sz w:val="12"/>
               <w:szCs w:val="12"/>
             </w:rPr>
-            <w:t>(</w:t>
-          </w:r>
-          <w:proofErr w:type="gramStart"/>
-          <w:r>
-            <w:rPr>
-              <w:rFonts w:ascii="BC Sans" w:eastAsia="Times New Roman" w:hAnsi="BC Sans" w:cs="Times New Roman"/>
-              <w:i/>
-              <w:iCs/>
-              <w:color w:val="000000"/>
-              <w:sz w:val="12"/>
-              <w:szCs w:val="12"/>
-            </w:rPr>
-            <w:t>ask</w:t>
-          </w:r>
-          <w:proofErr w:type="gramEnd"/>
-          <w:r>
-            <w:rPr>
-              <w:rFonts w:ascii="BC Sans" w:eastAsia="Times New Roman" w:hAnsi="BC Sans" w:cs="Times New Roman"/>
-              <w:i/>
-              <w:iCs/>
-              <w:color w:val="000000"/>
-              <w:sz w:val="12"/>
-              <w:szCs w:val="12"/>
-            </w:rPr>
-            <w:t xml:space="preserve"> for</w:t>
+            <w:t>(ask for</w:t>
           </w:r>
           <w:r>
             <w:rPr>
@@ -4933,7 +4724,6 @@
             <w:t>Transaction # {</w:t>
           </w:r>
           <w:proofErr w:type="spellStart"/>
-          <w:proofErr w:type="gramStart"/>
           <w:r>
             <w:rPr>
               <w:rFonts w:ascii="BC Sans" w:eastAsia="BC Sans" w:hAnsi="BC Sans" w:cs="BC Sans"/>
@@ -4943,7 +4733,6 @@
             <w:t>d.paymentInfo.transactionId</w:t>
           </w:r>
           <w:proofErr w:type="spellEnd"/>
-          <w:proofErr w:type="gramEnd"/>
           <w:r>
             <w:rPr>
               <w:rFonts w:ascii="BC Sans" w:eastAsia="BC Sans" w:hAnsi="BC Sans" w:cs="BC Sans"/>

</xml_diff>

<commit_message>
receipt templated alignment updated
</commit_message>
<xml_diff>
--- a/request-management-api/request_api/receipt_templates/outstanding_fee_payment_receipt.docx
+++ b/request-management-api/request_api/receipt_templates/outstanding_fee_payment_receipt.docx
@@ -91,6 +91,7 @@
               <w:t>{</w:t>
             </w:r>
             <w:proofErr w:type="spellStart"/>
+            <w:proofErr w:type="gramStart"/>
             <w:r>
               <w:rPr>
                 <w:rFonts w:ascii="BC Sans" w:eastAsia="BC Sans" w:hAnsi="BC Sans" w:cs="BC Sans"/>
@@ -100,6 +101,7 @@
               <w:t>d.firstName</w:t>
             </w:r>
             <w:proofErr w:type="spellEnd"/>
+            <w:proofErr w:type="gramEnd"/>
             <w:r>
               <w:rPr>
                 <w:rFonts w:ascii="BC Sans" w:eastAsia="BC Sans" w:hAnsi="BC Sans" w:cs="BC Sans"/>
@@ -252,6 +254,7 @@
               <w:t>{</w:t>
             </w:r>
             <w:proofErr w:type="spellStart"/>
+            <w:proofErr w:type="gramStart"/>
             <w:r>
               <w:rPr>
                 <w:rFonts w:ascii="BC Sans" w:eastAsia="BC Sans" w:hAnsi="BC Sans" w:cs="BC Sans"/>
@@ -277,6 +280,7 @@
               <w:t>paymentDate</w:t>
             </w:r>
             <w:proofErr w:type="spellEnd"/>
+            <w:proofErr w:type="gramEnd"/>
             <w:r>
               <w:rPr>
                 <w:rFonts w:ascii="BC Sans" w:eastAsia="BC Sans" w:hAnsi="BC Sans" w:cs="BC Sans"/>
@@ -397,6 +401,7 @@
               <w:t>{</w:t>
             </w:r>
             <w:proofErr w:type="spellStart"/>
+            <w:proofErr w:type="gramStart"/>
             <w:r>
               <w:rPr>
                 <w:rFonts w:ascii="BC Sans" w:eastAsia="BC Sans" w:hAnsi="BC Sans" w:cs="BC Sans"/>
@@ -406,6 +411,7 @@
               <w:t>d.axisRequestId</w:t>
             </w:r>
             <w:proofErr w:type="spellEnd"/>
+            <w:proofErr w:type="gramEnd"/>
             <w:r>
               <w:rPr>
                 <w:rFonts w:ascii="BC Sans" w:eastAsia="BC Sans" w:hAnsi="BC Sans" w:cs="BC Sans"/>
@@ -824,8 +830,19 @@
                 <w:sz w:val="18"/>
                 <w:szCs w:val="18"/>
               </w:rPr>
-              <w:t>Locating &amp; Retrieving</w:t>
-            </w:r>
+              <w:t xml:space="preserve">Locating &amp; </w:t>
+            </w:r>
+            <w:proofErr w:type="gramStart"/>
+            <w:r>
+              <w:rPr>
+                <w:rFonts w:ascii="BC Sans" w:eastAsia="BC Sans" w:hAnsi="BC Sans" w:cs="BC Sans"/>
+                <w:color w:val="000000"/>
+                <w:sz w:val="18"/>
+                <w:szCs w:val="18"/>
+              </w:rPr>
+              <w:t>Retrieving</w:t>
+            </w:r>
+            <w:proofErr w:type="gramEnd"/>
           </w:p>
         </w:tc>
         <w:tc>
@@ -856,6 +873,7 @@
               <w:t>{</w:t>
             </w:r>
             <w:proofErr w:type="spellStart"/>
+            <w:proofErr w:type="gramStart"/>
             <w:r>
               <w:rPr>
                 <w:rFonts w:ascii="BC Sans" w:eastAsia="BC Sans" w:hAnsi="BC Sans" w:cs="BC Sans"/>
@@ -874,6 +892,7 @@
               </w:rPr>
               <w:t>cfrfee</w:t>
             </w:r>
+            <w:proofErr w:type="gramEnd"/>
             <w:r>
               <w:rPr>
                 <w:rFonts w:ascii="BC Sans" w:eastAsia="BC Sans" w:hAnsi="BC Sans" w:cs="BC Sans"/>
@@ -965,6 +984,7 @@
                 <w:szCs w:val="18"/>
               </w:rPr>
             </w:pPr>
+            <w:proofErr w:type="gramStart"/>
             <w:r>
               <w:rPr>
                 <w:rFonts w:ascii="BC Sans" w:eastAsia="BC Sans" w:hAnsi="BC Sans" w:cs="BC Sans"/>
@@ -1000,7 +1020,17 @@
                 <w:sz w:val="18"/>
                 <w:szCs w:val="18"/>
               </w:rPr>
-              <w:t>d.</w:t>
+              <w:t>d</w:t>
+            </w:r>
+            <w:proofErr w:type="gramEnd"/>
+            <w:r>
+              <w:rPr>
+                <w:rFonts w:ascii="BC Sans" w:eastAsia="BC Sans" w:hAnsi="BC Sans" w:cs="BC Sans"/>
+                <w:color w:val="000000"/>
+                <w:sz w:val="18"/>
+                <w:szCs w:val="18"/>
+              </w:rPr>
+              <w:t>.</w:t>
             </w:r>
             <w:r>
               <w:rPr>
@@ -1034,6 +1064,7 @@
               <w:t xml:space="preserve"> </w:t>
             </w:r>
             <w:proofErr w:type="spellStart"/>
+            <w:proofErr w:type="gramStart"/>
             <w:r>
               <w:rPr>
                 <w:rFonts w:ascii="BC Sans" w:eastAsia="BC Sans" w:hAnsi="BC Sans" w:cs="BC Sans"/>
@@ -1053,6 +1084,7 @@
               <w:t>:mul</w:t>
             </w:r>
             <w:proofErr w:type="spellEnd"/>
+            <w:proofErr w:type="gramEnd"/>
             <w:r>
               <w:rPr>
                 <w:rFonts w:ascii="BC Sans" w:eastAsia="BC Sans" w:hAnsi="BC Sans" w:cs="BC Sans"/>
@@ -1149,6 +1181,7 @@
                 <w:szCs w:val="18"/>
               </w:rPr>
             </w:pPr>
+            <w:proofErr w:type="gramStart"/>
             <w:r>
               <w:rPr>
                 <w:rFonts w:ascii="BC Sans" w:eastAsia="BC Sans" w:hAnsi="BC Sans" w:cs="BC Sans"/>
@@ -1175,7 +1208,17 @@
                 <w:sz w:val="18"/>
                 <w:szCs w:val="18"/>
               </w:rPr>
-              <w:t>d.</w:t>
+              <w:t>d</w:t>
+            </w:r>
+            <w:proofErr w:type="gramEnd"/>
+            <w:r>
+              <w:rPr>
+                <w:rFonts w:ascii="BC Sans" w:eastAsia="BC Sans" w:hAnsi="BC Sans" w:cs="BC Sans"/>
+                <w:color w:val="000000"/>
+                <w:sz w:val="18"/>
+                <w:szCs w:val="18"/>
+              </w:rPr>
+              <w:t>.</w:t>
             </w:r>
             <w:r>
               <w:rPr>
@@ -1209,6 +1252,7 @@
               <w:t xml:space="preserve"> </w:t>
             </w:r>
             <w:proofErr w:type="spellStart"/>
+            <w:proofErr w:type="gramStart"/>
             <w:r>
               <w:rPr>
                 <w:rFonts w:ascii="BC Sans" w:eastAsia="BC Sans" w:hAnsi="BC Sans" w:cs="BC Sans"/>
@@ -1228,6 +1272,7 @@
               <w:t>:mul</w:t>
             </w:r>
             <w:proofErr w:type="spellEnd"/>
+            <w:proofErr w:type="gramEnd"/>
             <w:r>
               <w:rPr>
                 <w:rFonts w:ascii="BC Sans" w:eastAsia="BC Sans" w:hAnsi="BC Sans" w:cs="BC Sans"/>
@@ -1394,6 +1439,7 @@
               <w:t>{</w:t>
             </w:r>
             <w:proofErr w:type="spellStart"/>
+            <w:proofErr w:type="gramStart"/>
             <w:r>
               <w:rPr>
                 <w:rFonts w:ascii="BC Sans" w:eastAsia="BC Sans" w:hAnsi="BC Sans" w:cs="BC Sans"/>
@@ -1412,6 +1458,7 @@
               </w:rPr>
               <w:t>cfrfee</w:t>
             </w:r>
+            <w:proofErr w:type="gramEnd"/>
             <w:r>
               <w:rPr>
                 <w:rFonts w:ascii="BC Sans" w:eastAsia="BC Sans" w:hAnsi="BC Sans" w:cs="BC Sans"/>
@@ -1513,6 +1560,7 @@
               <w:t>${</w:t>
             </w:r>
             <w:proofErr w:type="spellStart"/>
+            <w:proofErr w:type="gramStart"/>
             <w:r>
               <w:rPr>
                 <w:rFonts w:ascii="BC Sans" w:eastAsia="BC Sans" w:hAnsi="BC Sans" w:cs="BC Sans"/>
@@ -1531,6 +1579,7 @@
               </w:rPr>
               <w:t>cfrfee</w:t>
             </w:r>
+            <w:proofErr w:type="gramEnd"/>
             <w:r>
               <w:rPr>
                 <w:rFonts w:ascii="BC Sans" w:eastAsia="BC Sans" w:hAnsi="BC Sans" w:cs="BC Sans"/>
@@ -1551,6 +1600,7 @@
               <w:t xml:space="preserve">. </w:t>
             </w:r>
             <w:proofErr w:type="spellStart"/>
+            <w:proofErr w:type="gramStart"/>
             <w:r>
               <w:rPr>
                 <w:rFonts w:ascii="BC Sans" w:eastAsia="BC Sans" w:hAnsi="BC Sans" w:cs="BC Sans"/>
@@ -1570,6 +1620,7 @@
               <w:t>:mul</w:t>
             </w:r>
             <w:proofErr w:type="spellEnd"/>
+            <w:proofErr w:type="gramEnd"/>
             <w:r>
               <w:rPr>
                 <w:rFonts w:ascii="BC Sans" w:eastAsia="BC Sans" w:hAnsi="BC Sans" w:cs="BC Sans"/>
@@ -1658,6 +1709,7 @@
               <w:t>${</w:t>
             </w:r>
             <w:proofErr w:type="spellStart"/>
+            <w:proofErr w:type="gramStart"/>
             <w:r>
               <w:rPr>
                 <w:rFonts w:ascii="BC Sans" w:eastAsia="BC Sans" w:hAnsi="BC Sans" w:cs="BC Sans"/>
@@ -1676,6 +1728,7 @@
               </w:rPr>
               <w:t>cfrfee</w:t>
             </w:r>
+            <w:proofErr w:type="gramEnd"/>
             <w:r>
               <w:rPr>
                 <w:rFonts w:ascii="BC Sans" w:eastAsia="BC Sans" w:hAnsi="BC Sans" w:cs="BC Sans"/>
@@ -1696,6 +1749,7 @@
               <w:t xml:space="preserve">. </w:t>
             </w:r>
             <w:proofErr w:type="spellStart"/>
+            <w:proofErr w:type="gramStart"/>
             <w:r>
               <w:rPr>
                 <w:rFonts w:ascii="BC Sans" w:eastAsia="BC Sans" w:hAnsi="BC Sans" w:cs="BC Sans"/>
@@ -1715,6 +1769,7 @@
               <w:t>:mul</w:t>
             </w:r>
             <w:proofErr w:type="spellEnd"/>
+            <w:proofErr w:type="gramEnd"/>
             <w:r>
               <w:rPr>
                 <w:rFonts w:ascii="BC Sans" w:eastAsia="BC Sans" w:hAnsi="BC Sans" w:cs="BC Sans"/>
@@ -1807,6 +1862,7 @@
               <w:t>{</w:t>
             </w:r>
             <w:proofErr w:type="spellStart"/>
+            <w:proofErr w:type="gramStart"/>
             <w:r>
               <w:rPr>
                 <w:rFonts w:ascii="BC Sans" w:eastAsia="BC Sans" w:hAnsi="BC Sans" w:cs="BC Sans"/>
@@ -1825,6 +1881,7 @@
               </w:rPr>
               <w:t>cfrfee</w:t>
             </w:r>
+            <w:proofErr w:type="gramEnd"/>
             <w:r>
               <w:rPr>
                 <w:rFonts w:ascii="BC Sans" w:eastAsia="BC Sans" w:hAnsi="BC Sans" w:cs="BC Sans"/>
@@ -1852,6 +1909,7 @@
               <w:t xml:space="preserve"> </w:t>
             </w:r>
             <w:proofErr w:type="spellStart"/>
+            <w:proofErr w:type="gramStart"/>
             <w:r>
               <w:rPr>
                 <w:rFonts w:ascii="BC Sans" w:eastAsia="BC Sans" w:hAnsi="BC Sans" w:cs="BC Sans"/>
@@ -1871,6 +1929,7 @@
               <w:t>:add</w:t>
             </w:r>
             <w:proofErr w:type="spellEnd"/>
+            <w:proofErr w:type="gramEnd"/>
             <w:r>
               <w:rPr>
                 <w:rFonts w:ascii="BC Sans" w:eastAsia="BC Sans" w:hAnsi="BC Sans" w:cs="BC Sans"/>
@@ -1949,6 +2008,7 @@
                 <w:szCs w:val="18"/>
               </w:rPr>
             </w:pPr>
+            <w:proofErr w:type="gramStart"/>
             <w:r>
               <w:rPr>
                 <w:rFonts w:ascii="BC Sans" w:eastAsia="BC Sans" w:hAnsi="BC Sans" w:cs="BC Sans"/>
@@ -1966,7 +2026,17 @@
                 <w:sz w:val="18"/>
                 <w:szCs w:val="18"/>
               </w:rPr>
-              <w:t>d.</w:t>
+              <w:t>d</w:t>
+            </w:r>
+            <w:proofErr w:type="gramEnd"/>
+            <w:r>
+              <w:rPr>
+                <w:rFonts w:ascii="BC Sans" w:eastAsia="BC Sans" w:hAnsi="BC Sans" w:cs="BC Sans"/>
+                <w:color w:val="000000"/>
+                <w:sz w:val="18"/>
+                <w:szCs w:val="18"/>
+              </w:rPr>
+              <w:t>.</w:t>
             </w:r>
             <w:r>
               <w:rPr>
@@ -2003,6 +2073,7 @@
               </w:rPr>
               <w:t xml:space="preserve"> </w:t>
             </w:r>
+            <w:proofErr w:type="gramStart"/>
             <w:r>
               <w:rPr>
                 <w:rFonts w:ascii="BC Sans" w:eastAsia="BC Sans" w:hAnsi="BC Sans" w:cs="BC Sans"/>
@@ -2019,7 +2090,17 @@
                 <w:sz w:val="18"/>
                 <w:szCs w:val="18"/>
               </w:rPr>
-              <w:t>:add(.</w:t>
+              <w:t>:add</w:t>
+            </w:r>
+            <w:proofErr w:type="gramEnd"/>
+            <w:r>
+              <w:rPr>
+                <w:rFonts w:ascii="BC Sans" w:eastAsia="BC Sans" w:hAnsi="BC Sans" w:cs="BC Sans"/>
+                <w:color w:val="000000"/>
+                <w:sz w:val="18"/>
+                <w:szCs w:val="18"/>
+              </w:rPr>
+              <w:t>(.</w:t>
             </w:r>
             <w:r>
               <w:rPr>
@@ -2088,6 +2169,7 @@
                 <w:szCs w:val="18"/>
               </w:rPr>
             </w:pPr>
+            <w:proofErr w:type="gramStart"/>
             <w:r>
               <w:rPr>
                 <w:rFonts w:ascii="BC Sans" w:eastAsia="BC Sans" w:hAnsi="BC Sans" w:cs="BC Sans"/>
@@ -2105,7 +2187,17 @@
                 <w:sz w:val="18"/>
                 <w:szCs w:val="18"/>
               </w:rPr>
-              <w:t>d.</w:t>
+              <w:t>d</w:t>
+            </w:r>
+            <w:proofErr w:type="gramEnd"/>
+            <w:r>
+              <w:rPr>
+                <w:rFonts w:ascii="BC Sans" w:eastAsia="BC Sans" w:hAnsi="BC Sans" w:cs="BC Sans"/>
+                <w:color w:val="000000"/>
+                <w:sz w:val="18"/>
+                <w:szCs w:val="18"/>
+              </w:rPr>
+              <w:t>.</w:t>
             </w:r>
             <w:r>
               <w:rPr>
@@ -2142,6 +2234,7 @@
               </w:rPr>
               <w:t xml:space="preserve"> </w:t>
             </w:r>
+            <w:proofErr w:type="gramStart"/>
             <w:r>
               <w:rPr>
                 <w:rFonts w:ascii="BC Sans" w:eastAsia="BC Sans" w:hAnsi="BC Sans" w:cs="BC Sans"/>
@@ -2158,7 +2251,17 @@
                 <w:sz w:val="18"/>
                 <w:szCs w:val="18"/>
               </w:rPr>
-              <w:t>:add(.</w:t>
+              <w:t>:add</w:t>
+            </w:r>
+            <w:proofErr w:type="gramEnd"/>
+            <w:r>
+              <w:rPr>
+                <w:rFonts w:ascii="BC Sans" w:eastAsia="BC Sans" w:hAnsi="BC Sans" w:cs="BC Sans"/>
+                <w:color w:val="000000"/>
+                <w:sz w:val="18"/>
+                <w:szCs w:val="18"/>
+              </w:rPr>
+              <w:t>(.</w:t>
             </w:r>
             <w:r>
               <w:rPr>
@@ -2241,6 +2344,7 @@
               <w:t>{</w:t>
             </w:r>
             <w:proofErr w:type="spellStart"/>
+            <w:proofErr w:type="gramStart"/>
             <w:r>
               <w:rPr>
                 <w:rFonts w:ascii="BC Sans" w:eastAsia="BC Sans" w:hAnsi="BC Sans" w:cs="BC Sans"/>
@@ -2259,6 +2363,7 @@
               </w:rPr>
               <w:t>cfrfee</w:t>
             </w:r>
+            <w:proofErr w:type="gramEnd"/>
             <w:r>
               <w:rPr>
                 <w:rFonts w:ascii="BC Sans" w:eastAsia="BC Sans" w:hAnsi="BC Sans" w:cs="BC Sans"/>
@@ -2364,6 +2469,7 @@
               <w:t>${</w:t>
             </w:r>
             <w:proofErr w:type="spellStart"/>
+            <w:proofErr w:type="gramStart"/>
             <w:r>
               <w:rPr>
                 <w:rFonts w:ascii="BC Sans" w:eastAsia="BC Sans" w:hAnsi="BC Sans" w:cs="BC Sans"/>
@@ -2382,6 +2488,7 @@
               </w:rPr>
               <w:t>cfrfee</w:t>
             </w:r>
+            <w:proofErr w:type="gramEnd"/>
             <w:r>
               <w:rPr>
                 <w:rFonts w:ascii="BC Sans" w:eastAsia="BC Sans" w:hAnsi="BC Sans" w:cs="BC Sans"/>
@@ -2402,6 +2509,7 @@
               <w:t xml:space="preserve">. </w:t>
             </w:r>
             <w:proofErr w:type="spellStart"/>
+            <w:proofErr w:type="gramStart"/>
             <w:r>
               <w:rPr>
                 <w:rFonts w:ascii="BC Sans" w:eastAsia="BC Sans" w:hAnsi="BC Sans" w:cs="BC Sans"/>
@@ -2431,6 +2539,7 @@
               <w:t>mul</w:t>
             </w:r>
             <w:proofErr w:type="spellEnd"/>
+            <w:proofErr w:type="gramEnd"/>
             <w:r>
               <w:rPr>
                 <w:rFonts w:ascii="BC Sans" w:eastAsia="BC Sans" w:hAnsi="BC Sans" w:cs="BC Sans"/>
@@ -2538,6 +2647,7 @@
               <w:t>${</w:t>
             </w:r>
             <w:proofErr w:type="spellStart"/>
+            <w:proofErr w:type="gramStart"/>
             <w:r>
               <w:rPr>
                 <w:rFonts w:ascii="BC Sans" w:eastAsia="BC Sans" w:hAnsi="BC Sans" w:cs="BC Sans"/>
@@ -2556,6 +2666,7 @@
               </w:rPr>
               <w:t>cfrfee</w:t>
             </w:r>
+            <w:proofErr w:type="gramEnd"/>
             <w:r>
               <w:rPr>
                 <w:rFonts w:ascii="BC Sans" w:eastAsia="BC Sans" w:hAnsi="BC Sans" w:cs="BC Sans"/>
@@ -2576,6 +2687,7 @@
               <w:t xml:space="preserve">. </w:t>
             </w:r>
             <w:proofErr w:type="spellStart"/>
+            <w:proofErr w:type="gramStart"/>
             <w:r>
               <w:rPr>
                 <w:rFonts w:ascii="BC Sans" w:eastAsia="BC Sans" w:hAnsi="BC Sans" w:cs="BC Sans"/>
@@ -2595,6 +2707,7 @@
               <w:t>:mul</w:t>
             </w:r>
             <w:proofErr w:type="spellEnd"/>
+            <w:proofErr w:type="gramEnd"/>
             <w:r>
               <w:rPr>
                 <w:rFonts w:ascii="BC Sans" w:eastAsia="BC Sans" w:hAnsi="BC Sans" w:cs="BC Sans"/>
@@ -2667,62 +2780,6 @@
                 <w:szCs w:val="18"/>
               </w:rPr>
             </w:pPr>
-          </w:p>
-          <w:p>
-            <w:pPr>
-              <w:tabs>
-                <w:tab w:val="left" w:pos="5575"/>
-              </w:tabs>
-              <w:rPr>
-                <w:rFonts w:ascii="BC Sans" w:eastAsia="BC Sans" w:hAnsi="BC Sans" w:cs="BC Sans"/>
-                <w:b/>
-                <w:color w:val="0A3266"/>
-                <w:sz w:val="18"/>
-                <w:szCs w:val="18"/>
-              </w:rPr>
-            </w:pPr>
-          </w:p>
-          <w:p>
-            <w:pPr>
-              <w:tabs>
-                <w:tab w:val="left" w:pos="5575"/>
-              </w:tabs>
-              <w:rPr>
-                <w:rFonts w:ascii="BC Sans" w:eastAsia="BC Sans" w:hAnsi="BC Sans" w:cs="BC Sans"/>
-                <w:b/>
-                <w:color w:val="0A3266"/>
-                <w:sz w:val="18"/>
-                <w:szCs w:val="18"/>
-              </w:rPr>
-            </w:pPr>
-          </w:p>
-          <w:p>
-            <w:pPr>
-              <w:tabs>
-                <w:tab w:val="left" w:pos="5575"/>
-              </w:tabs>
-              <w:rPr>
-                <w:rFonts w:ascii="BC Sans" w:eastAsia="BC Sans" w:hAnsi="BC Sans" w:cs="BC Sans"/>
-                <w:b/>
-                <w:color w:val="0A3266"/>
-                <w:sz w:val="18"/>
-                <w:szCs w:val="18"/>
-              </w:rPr>
-            </w:pPr>
-          </w:p>
-          <w:p>
-            <w:pPr>
-              <w:tabs>
-                <w:tab w:val="left" w:pos="5575"/>
-              </w:tabs>
-              <w:rPr>
-                <w:rFonts w:ascii="BC Sans" w:eastAsia="BC Sans" w:hAnsi="BC Sans" w:cs="BC Sans"/>
-                <w:b/>
-                <w:color w:val="0A3266"/>
-                <w:sz w:val="18"/>
-                <w:szCs w:val="18"/>
-              </w:rPr>
-            </w:pPr>
             <w:r>
               <w:rPr>
                 <w:rFonts w:ascii="BC Sans" w:eastAsia="BC Sans" w:hAnsi="BC Sans" w:cs="BC Sans"/>
@@ -2828,7 +2885,6 @@
               <w:tabs>
                 <w:tab w:val="left" w:pos="5575"/>
               </w:tabs>
-              <w:jc w:val="center"/>
               <w:rPr>
                 <w:rFonts w:ascii="BC Sans" w:eastAsia="BC Sans" w:hAnsi="BC Sans" w:cs="BC Sans"/>
                 <w:b/>
@@ -2837,13 +2893,66 @@
                 <w:szCs w:val="18"/>
               </w:rPr>
             </w:pPr>
+            <w:r>
+              <w:rPr>
+                <w:rFonts w:ascii="BC Sans" w:eastAsia="BC Sans" w:hAnsi="BC Sans" w:cs="BC Sans"/>
+                <w:b/>
+                <w:color w:val="0A3266"/>
+                <w:sz w:val="18"/>
+                <w:szCs w:val="18"/>
+              </w:rPr>
+              <w:t>${</w:t>
+            </w:r>
+            <w:proofErr w:type="spellStart"/>
+            <w:proofErr w:type="gramStart"/>
+            <w:r>
+              <w:rPr>
+                <w:rFonts w:ascii="BC Sans" w:eastAsia="BC Sans" w:hAnsi="BC Sans" w:cs="BC Sans"/>
+                <w:b/>
+                <w:color w:val="0A3266"/>
+                <w:sz w:val="18"/>
+                <w:szCs w:val="18"/>
+              </w:rPr>
+              <w:t>d.cfrfee</w:t>
+            </w:r>
+            <w:proofErr w:type="gramEnd"/>
+            <w:r>
+              <w:rPr>
+                <w:rFonts w:ascii="BC Sans" w:eastAsia="BC Sans" w:hAnsi="BC Sans" w:cs="BC Sans"/>
+                <w:b/>
+                <w:color w:val="0A3266"/>
+                <w:sz w:val="18"/>
+                <w:szCs w:val="18"/>
+              </w:rPr>
+              <w:t>.feedata.</w:t>
+            </w:r>
+            <w:r>
+              <w:rPr>
+                <w:rFonts w:ascii="BC Sans" w:eastAsia="BC Sans" w:hAnsi="BC Sans" w:cs="BC Sans"/>
+                <w:b/>
+                <w:color w:val="0A3266"/>
+                <w:sz w:val="18"/>
+                <w:szCs w:val="18"/>
+              </w:rPr>
+              <w:t>depositpaid</w:t>
+            </w:r>
+            <w:proofErr w:type="spellEnd"/>
+            <w:r>
+              <w:rPr>
+                <w:rFonts w:ascii="BC Sans" w:eastAsia="BC Sans" w:hAnsi="BC Sans" w:cs="BC Sans"/>
+                <w:b/>
+                <w:color w:val="0A3266"/>
+                <w:sz w:val="18"/>
+                <w:szCs w:val="18"/>
+              </w:rPr>
+              <w:t>}</w:t>
+            </w:r>
           </w:p>
           <w:p>
             <w:pPr>
               <w:tabs>
                 <w:tab w:val="left" w:pos="5575"/>
               </w:tabs>
-              <w:jc w:val="center"/>
               <w:rPr>
                 <w:rFonts w:ascii="BC Sans" w:eastAsia="BC Sans" w:hAnsi="BC Sans" w:cs="BC Sans"/>
                 <w:b/>
@@ -2858,7 +2967,6 @@
               <w:tabs>
                 <w:tab w:val="left" w:pos="5575"/>
               </w:tabs>
-              <w:jc w:val="center"/>
               <w:rPr>
                 <w:rFonts w:ascii="BC Sans" w:eastAsia="BC Sans" w:hAnsi="BC Sans" w:cs="BC Sans"/>
                 <w:b/>
@@ -2867,78 +2975,6 @@
                 <w:szCs w:val="18"/>
               </w:rPr>
             </w:pPr>
-          </w:p>
-          <w:p>
-            <w:pPr>
-              <w:tabs>
-                <w:tab w:val="left" w:pos="5575"/>
-              </w:tabs>
-              <w:jc w:val="center"/>
-              <w:rPr>
-                <w:rFonts w:ascii="BC Sans" w:eastAsia="BC Sans" w:hAnsi="BC Sans" w:cs="BC Sans"/>
-                <w:b/>
-                <w:color w:val="0A3266"/>
-                <w:sz w:val="18"/>
-                <w:szCs w:val="18"/>
-              </w:rPr>
-            </w:pPr>
-          </w:p>
-          <w:p>
-            <w:pPr>
-              <w:tabs>
-                <w:tab w:val="left" w:pos="5575"/>
-              </w:tabs>
-              <w:jc w:val="center"/>
-              <w:rPr>
-                <w:rFonts w:ascii="BC Sans" w:eastAsia="BC Sans" w:hAnsi="BC Sans" w:cs="BC Sans"/>
-                <w:b/>
-                <w:color w:val="0A3266"/>
-                <w:sz w:val="18"/>
-                <w:szCs w:val="18"/>
-              </w:rPr>
-            </w:pPr>
-            <w:r>
-              <w:rPr>
-                <w:rFonts w:ascii="BC Sans" w:eastAsia="BC Sans" w:hAnsi="BC Sans" w:cs="BC Sans"/>
-                <w:b/>
-                <w:color w:val="0A3266"/>
-                <w:sz w:val="18"/>
-                <w:szCs w:val="18"/>
-              </w:rPr>
-              <w:t>${</w:t>
-            </w:r>
-            <w:proofErr w:type="spellStart"/>
-            <w:r>
-              <w:rPr>
-                <w:rFonts w:ascii="BC Sans" w:eastAsia="BC Sans" w:hAnsi="BC Sans" w:cs="BC Sans"/>
-                <w:b/>
-                <w:color w:val="0A3266"/>
-                <w:sz w:val="18"/>
-                <w:szCs w:val="18"/>
-              </w:rPr>
-              <w:t>d.cfrfee.feedata.</w:t>
-            </w:r>
-            <w:r>
-              <w:rPr>
-                <w:rFonts w:ascii="BC Sans" w:eastAsia="BC Sans" w:hAnsi="BC Sans" w:cs="BC Sans"/>
-                <w:b/>
-                <w:color w:val="0A3266"/>
-                <w:sz w:val="18"/>
-                <w:szCs w:val="18"/>
-              </w:rPr>
-              <w:t>depositpaid</w:t>
-            </w:r>
-            <w:proofErr w:type="spellEnd"/>
-            <w:r>
-              <w:rPr>
-                <w:rFonts w:ascii="BC Sans" w:eastAsia="BC Sans" w:hAnsi="BC Sans" w:cs="BC Sans"/>
-                <w:b/>
-                <w:color w:val="0A3266"/>
-                <w:sz w:val="18"/>
-                <w:szCs w:val="18"/>
-              </w:rPr>
-              <w:t>}</w:t>
-            </w:r>
           </w:p>
         </w:tc>
       </w:tr>
@@ -3175,7 +3211,6 @@
               <w:tabs>
                 <w:tab w:val="left" w:pos="5575"/>
               </w:tabs>
-              <w:jc w:val="center"/>
               <w:rPr>
                 <w:rFonts w:ascii="BC Sans" w:eastAsia="BC Sans" w:hAnsi="BC Sans" w:cs="BC Sans"/>
                 <w:b/>
@@ -3184,6 +3219,114 @@
                 <w:szCs w:val="18"/>
               </w:rPr>
             </w:pPr>
+            <w:r>
+              <w:rPr>
+                <w:rFonts w:ascii="BC Sans" w:eastAsia="BC Sans" w:hAnsi="BC Sans" w:cs="BC Sans"/>
+                <w:b/>
+                <w:color w:val="0A3266"/>
+                <w:sz w:val="18"/>
+                <w:szCs w:val="18"/>
+              </w:rPr>
+              <w:t>${</w:t>
+            </w:r>
+            <w:proofErr w:type="spellStart"/>
+            <w:proofErr w:type="gramStart"/>
+            <w:r>
+              <w:rPr>
+                <w:rFonts w:ascii="BC Sans" w:eastAsia="BC Sans" w:hAnsi="BC Sans" w:cs="BC Sans"/>
+                <w:b/>
+                <w:color w:val="0A3266"/>
+                <w:sz w:val="18"/>
+                <w:szCs w:val="18"/>
+              </w:rPr>
+              <w:t>d.</w:t>
+            </w:r>
+            <w:r>
+              <w:rPr>
+                <w:rFonts w:ascii="BC Sans" w:eastAsia="BC Sans" w:hAnsi="BC Sans" w:cs="BC Sans"/>
+                <w:b/>
+                <w:color w:val="0A3266"/>
+                <w:sz w:val="18"/>
+                <w:szCs w:val="18"/>
+              </w:rPr>
+              <w:t>cfrfee</w:t>
+            </w:r>
+            <w:proofErr w:type="gramEnd"/>
+            <w:r>
+              <w:rPr>
+                <w:rFonts w:ascii="BC Sans" w:eastAsia="BC Sans" w:hAnsi="BC Sans" w:cs="BC Sans"/>
+                <w:b/>
+                <w:color w:val="0A3266"/>
+                <w:sz w:val="18"/>
+                <w:szCs w:val="18"/>
+              </w:rPr>
+              <w:t>.feedata</w:t>
+            </w:r>
+            <w:proofErr w:type="spellEnd"/>
+            <w:r>
+              <w:rPr>
+                <w:rFonts w:ascii="BC Sans" w:eastAsia="BC Sans" w:hAnsi="BC Sans" w:cs="BC Sans"/>
+                <w:b/>
+                <w:color w:val="0A3266"/>
+                <w:sz w:val="18"/>
+                <w:szCs w:val="18"/>
+              </w:rPr>
+              <w:t>.</w:t>
+            </w:r>
+            <w:r>
+              <w:rPr>
+                <w:rFonts w:ascii="BC Sans" w:eastAsia="BC Sans" w:hAnsi="BC Sans" w:cs="BC Sans"/>
+                <w:b/>
+                <w:color w:val="0A3266"/>
+                <w:sz w:val="18"/>
+                <w:szCs w:val="18"/>
+              </w:rPr>
+              <w:t xml:space="preserve"> </w:t>
+            </w:r>
+            <w:proofErr w:type="spellStart"/>
+            <w:proofErr w:type="gramStart"/>
+            <w:r>
+              <w:rPr>
+                <w:rFonts w:ascii="BC Sans" w:eastAsia="BC Sans" w:hAnsi="BC Sans" w:cs="BC Sans"/>
+                <w:b/>
+                <w:color w:val="0A3266"/>
+                <w:sz w:val="18"/>
+                <w:szCs w:val="18"/>
+              </w:rPr>
+              <w:t>paid</w:t>
+            </w:r>
+            <w:r>
+              <w:rPr>
+                <w:rFonts w:ascii="BC Sans" w:eastAsia="BC Sans" w:hAnsi="BC Sans" w:cs="BC Sans"/>
+                <w:b/>
+                <w:color w:val="0A3266"/>
+                <w:sz w:val="18"/>
+                <w:szCs w:val="18"/>
+              </w:rPr>
+              <w:t>amount</w:t>
+            </w:r>
+            <w:proofErr w:type="spellEnd"/>
+            <w:r>
+              <w:rPr>
+                <w:rFonts w:ascii="BC Sans" w:eastAsia="BC Sans" w:hAnsi="BC Sans" w:cs="BC Sans"/>
+                <w:b/>
+                <w:color w:val="0A3266"/>
+                <w:sz w:val="18"/>
+                <w:szCs w:val="18"/>
+              </w:rPr>
+              <w:t xml:space="preserve"> </w:t>
+            </w:r>
+            <w:r>
+              <w:rPr>
+                <w:rFonts w:ascii="BC Sans" w:eastAsia="BC Sans" w:hAnsi="BC Sans" w:cs="BC Sans"/>
+                <w:b/>
+                <w:color w:val="0A3266"/>
+                <w:sz w:val="18"/>
+                <w:szCs w:val="18"/>
+              </w:rPr>
+              <w:t>}</w:t>
+            </w:r>
+            <w:proofErr w:type="gramEnd"/>
           </w:p>
           <w:p>
             <w:pPr>
@@ -3198,117 +3341,12 @@
                 <w:szCs w:val="18"/>
               </w:rPr>
             </w:pPr>
-            <w:r>
-              <w:rPr>
-                <w:rFonts w:ascii="BC Sans" w:eastAsia="BC Sans" w:hAnsi="BC Sans" w:cs="BC Sans"/>
-                <w:b/>
-                <w:color w:val="0A3266"/>
-                <w:sz w:val="18"/>
-                <w:szCs w:val="18"/>
-              </w:rPr>
-              <w:t>${</w:t>
-            </w:r>
-            <w:proofErr w:type="spellStart"/>
-            <w:r>
-              <w:rPr>
-                <w:rFonts w:ascii="BC Sans" w:eastAsia="BC Sans" w:hAnsi="BC Sans" w:cs="BC Sans"/>
-                <w:b/>
-                <w:color w:val="0A3266"/>
-                <w:sz w:val="18"/>
-                <w:szCs w:val="18"/>
-              </w:rPr>
-              <w:t>d.</w:t>
-            </w:r>
-            <w:r>
-              <w:rPr>
-                <w:rFonts w:ascii="BC Sans" w:eastAsia="BC Sans" w:hAnsi="BC Sans" w:cs="BC Sans"/>
-                <w:b/>
-                <w:color w:val="0A3266"/>
-                <w:sz w:val="18"/>
-                <w:szCs w:val="18"/>
-              </w:rPr>
-              <w:t>cfrfee</w:t>
-            </w:r>
-            <w:r>
-              <w:rPr>
-                <w:rFonts w:ascii="BC Sans" w:eastAsia="BC Sans" w:hAnsi="BC Sans" w:cs="BC Sans"/>
-                <w:b/>
-                <w:color w:val="0A3266"/>
-                <w:sz w:val="18"/>
-                <w:szCs w:val="18"/>
-              </w:rPr>
-              <w:t>.feedata</w:t>
-            </w:r>
-            <w:proofErr w:type="spellEnd"/>
-            <w:r>
-              <w:rPr>
-                <w:rFonts w:ascii="BC Sans" w:eastAsia="BC Sans" w:hAnsi="BC Sans" w:cs="BC Sans"/>
-                <w:b/>
-                <w:color w:val="0A3266"/>
-                <w:sz w:val="18"/>
-                <w:szCs w:val="18"/>
-              </w:rPr>
-              <w:t>.</w:t>
-            </w:r>
-            <w:r>
-              <w:rPr>
-                <w:rFonts w:ascii="BC Sans" w:eastAsia="BC Sans" w:hAnsi="BC Sans" w:cs="BC Sans"/>
-                <w:b/>
-                <w:color w:val="0A3266"/>
-                <w:sz w:val="18"/>
-                <w:szCs w:val="18"/>
-              </w:rPr>
-              <w:t xml:space="preserve"> </w:t>
-            </w:r>
-            <w:proofErr w:type="spellStart"/>
-            <w:r>
-              <w:rPr>
-                <w:rFonts w:ascii="BC Sans" w:eastAsia="BC Sans" w:hAnsi="BC Sans" w:cs="BC Sans"/>
-                <w:b/>
-                <w:color w:val="0A3266"/>
-                <w:sz w:val="18"/>
-                <w:szCs w:val="18"/>
-              </w:rPr>
-              <w:t>paid</w:t>
-            </w:r>
-            <w:r>
-              <w:rPr>
-                <w:rFonts w:ascii="BC Sans" w:eastAsia="BC Sans" w:hAnsi="BC Sans" w:cs="BC Sans"/>
-                <w:b/>
-                <w:color w:val="0A3266"/>
-                <w:sz w:val="18"/>
-                <w:szCs w:val="18"/>
-              </w:rPr>
-              <w:t>amount</w:t>
-            </w:r>
-            <w:proofErr w:type="spellEnd"/>
-            <w:r>
-              <w:rPr>
-                <w:rFonts w:ascii="BC Sans" w:eastAsia="BC Sans" w:hAnsi="BC Sans" w:cs="BC Sans"/>
-                <w:b/>
-                <w:color w:val="0A3266"/>
-                <w:sz w:val="18"/>
-                <w:szCs w:val="18"/>
-              </w:rPr>
-              <w:t xml:space="preserve"> </w:t>
-            </w:r>
-            <w:r>
-              <w:rPr>
-                <w:rFonts w:ascii="BC Sans" w:eastAsia="BC Sans" w:hAnsi="BC Sans" w:cs="BC Sans"/>
-                <w:b/>
-                <w:color w:val="0A3266"/>
-                <w:sz w:val="18"/>
-                <w:szCs w:val="18"/>
-              </w:rPr>
-              <w:t>}</w:t>
-            </w:r>
           </w:p>
           <w:p>
             <w:pPr>
               <w:tabs>
                 <w:tab w:val="left" w:pos="5575"/>
               </w:tabs>
-              <w:jc w:val="center"/>
               <w:rPr>
                 <w:rFonts w:ascii="BC Sans" w:eastAsia="BC Sans" w:hAnsi="BC Sans" w:cs="BC Sans"/>
                 <w:b/>
@@ -3323,7 +3361,6 @@
               <w:tabs>
                 <w:tab w:val="left" w:pos="5575"/>
               </w:tabs>
-              <w:jc w:val="center"/>
               <w:rPr>
                 <w:rFonts w:ascii="BC Sans" w:eastAsia="BC Sans" w:hAnsi="BC Sans" w:cs="BC Sans"/>
                 <w:b/>
@@ -3343,6 +3380,7 @@
               <w:t>${</w:t>
             </w:r>
             <w:proofErr w:type="spellStart"/>
+            <w:proofErr w:type="gramStart"/>
             <w:r>
               <w:rPr>
                 <w:rFonts w:ascii="BC Sans" w:eastAsia="BC Sans" w:hAnsi="BC Sans" w:cs="BC Sans"/>
@@ -3363,6 +3401,7 @@
               </w:rPr>
               <w:t>cfrfee</w:t>
             </w:r>
+            <w:proofErr w:type="gramEnd"/>
             <w:r>
               <w:rPr>
                 <w:rFonts w:ascii="BC Sans" w:eastAsia="BC Sans" w:hAnsi="BC Sans" w:cs="BC Sans"/>
@@ -3394,6 +3433,17 @@
               </w:rPr>
               <w:t xml:space="preserve"> </w:t>
             </w:r>
+            <w:proofErr w:type="gramStart"/>
+            <w:r>
+              <w:rPr>
+                <w:rFonts w:ascii="BC Sans" w:eastAsia="BC Sans" w:hAnsi="BC Sans" w:cs="BC Sans"/>
+                <w:b/>
+                <w:color w:val="0A3266"/>
+                <w:sz w:val="18"/>
+                <w:szCs w:val="18"/>
+              </w:rPr>
+              <w:t>t</w:t>
+            </w:r>
             <w:proofErr w:type="spellStart"/>
             <w:r>
               <w:rPr>
@@ -3403,7 +3453,7 @@
                 <w:sz w:val="18"/>
                 <w:szCs w:val="18"/>
               </w:rPr>
-              <w:t>totalamountdue</w:t>
+              <w:t>otalamountdue</w:t>
             </w:r>
             <w:proofErr w:type="spellEnd"/>
             <w:r>
@@ -3426,6 +3476,7 @@
               </w:rPr>
               <w:t>}</w:t>
             </w:r>
+            <w:proofErr w:type="gramEnd"/>
           </w:p>
         </w:tc>
       </w:tr>
@@ -3546,6 +3597,7 @@
         <w:t>Payment Method: {</w:t>
       </w:r>
       <w:proofErr w:type="spellStart"/>
+      <w:proofErr w:type="gramStart"/>
       <w:r>
         <w:rPr>
           <w:rFonts w:ascii="BC Sans" w:eastAsia="BC Sans" w:hAnsi="BC Sans" w:cs="BC Sans"/>
@@ -3556,6 +3608,7 @@
         <w:t>d.paymentInfo.cardType</w:t>
       </w:r>
       <w:proofErr w:type="spellEnd"/>
+      <w:proofErr w:type="gramEnd"/>
       <w:r>
         <w:rPr>
           <w:rFonts w:ascii="BC Sans" w:eastAsia="BC Sans" w:hAnsi="BC Sans" w:cs="BC Sans"/>
@@ -3588,6 +3641,7 @@
         <w:t>Order ID: {</w:t>
       </w:r>
       <w:proofErr w:type="spellStart"/>
+      <w:proofErr w:type="gramStart"/>
       <w:r>
         <w:rPr>
           <w:rFonts w:ascii="BC Sans" w:eastAsia="BC Sans" w:hAnsi="BC Sans" w:cs="BC Sans"/>
@@ -3607,6 +3661,7 @@
         <w:t>orderId</w:t>
       </w:r>
       <w:proofErr w:type="spellEnd"/>
+      <w:proofErr w:type="gramEnd"/>
       <w:r>
         <w:rPr>
           <w:rFonts w:ascii="BC Sans" w:eastAsia="BC Sans" w:hAnsi="BC Sans" w:cs="BC Sans"/>
@@ -3971,7 +4026,25 @@
               <w:sz w:val="15"/>
               <w:szCs w:val="15"/>
             </w:rPr>
-            <w:t>Victoria BC  V8W 9K1</w:t>
+            <w:t xml:space="preserve">Victoria </w:t>
+          </w:r>
+          <w:proofErr w:type="gramStart"/>
+          <w:r>
+            <w:rPr>
+              <w:rFonts w:ascii="BC Sans" w:eastAsia="Times New Roman" w:hAnsi="BC Sans" w:cs="Times New Roman"/>
+              <w:sz w:val="15"/>
+              <w:szCs w:val="15"/>
+            </w:rPr>
+            <w:t>BC  V</w:t>
+          </w:r>
+          <w:proofErr w:type="gramEnd"/>
+          <w:r>
+            <w:rPr>
+              <w:rFonts w:ascii="BC Sans" w:eastAsia="Times New Roman" w:hAnsi="BC Sans" w:cs="Times New Roman"/>
+              <w:sz w:val="15"/>
+              <w:szCs w:val="15"/>
+            </w:rPr>
+            <w:t>8W 9K1</w:t>
           </w:r>
         </w:p>
         <w:p>
@@ -4245,7 +4318,31 @@
               <w:sz w:val="12"/>
               <w:szCs w:val="12"/>
             </w:rPr>
-            <w:t>(ask for</w:t>
+            <w:t>(</w:t>
+          </w:r>
+          <w:proofErr w:type="gramStart"/>
+          <w:r>
+            <w:rPr>
+              <w:rFonts w:ascii="BC Sans" w:eastAsia="Times New Roman" w:hAnsi="BC Sans" w:cs="Times New Roman"/>
+              <w:i/>
+              <w:iCs/>
+              <w:color w:val="000000"/>
+              <w:sz w:val="12"/>
+              <w:szCs w:val="12"/>
+            </w:rPr>
+            <w:t>ask</w:t>
+          </w:r>
+          <w:proofErr w:type="gramEnd"/>
+          <w:r>
+            <w:rPr>
+              <w:rFonts w:ascii="BC Sans" w:eastAsia="Times New Roman" w:hAnsi="BC Sans" w:cs="Times New Roman"/>
+              <w:i/>
+              <w:iCs/>
+              <w:color w:val="000000"/>
+              <w:sz w:val="12"/>
+              <w:szCs w:val="12"/>
+            </w:rPr>
+            <w:t xml:space="preserve"> for</w:t>
           </w:r>
           <w:r>
             <w:rPr>
@@ -4724,6 +4821,7 @@
             <w:t>Transaction # {</w:t>
           </w:r>
           <w:proofErr w:type="spellStart"/>
+          <w:proofErr w:type="gramStart"/>
           <w:r>
             <w:rPr>
               <w:rFonts w:ascii="BC Sans" w:eastAsia="BC Sans" w:hAnsi="BC Sans" w:cs="BC Sans"/>
@@ -4733,6 +4831,7 @@
             <w:t>d.paymentInfo.transactionId</w:t>
           </w:r>
           <w:proofErr w:type="spellEnd"/>
+          <w:proofErr w:type="gramEnd"/>
           <w:r>
             <w:rPr>
               <w:rFonts w:ascii="BC Sans" w:eastAsia="BC Sans" w:hAnsi="BC Sans" w:cs="BC Sans"/>

</xml_diff>